<commit_message>
Updating with broken scripts as well as stray warnings.
</commit_message>
<xml_diff>
--- a/zzISETCamScriptsStatus.docx
+++ b/zzISETCamScriptsStatus.docx
@@ -16,17 +16,2400 @@
           <w:sz w:val="15"/>
           <w:szCs w:val="15"/>
         </w:rPr>
-        <w:t>All pass, 1/9/24 - DHB</w:t>
-      </w:r>
-    </w:p>
-    <w:p>
-      <w:pPr>
-        <w:rPr>
-          <w:rFonts w:asciiTheme="majorHAnsi" w:hAnsiTheme="majorHAnsi" w:cstheme="majorHAnsi"/>
-          <w:sz w:val="15"/>
-          <w:szCs w:val="15"/>
-        </w:rPr>
-      </w:pPr>
+        <w:t>*****</w:t>
+      </w:r>
+    </w:p>
+    <w:p>
+      <w:pPr>
+        <w:rPr>
+          <w:rFonts w:asciiTheme="majorHAnsi" w:hAnsiTheme="majorHAnsi" w:cstheme="majorHAnsi"/>
+          <w:sz w:val="15"/>
+          <w:szCs w:val="15"/>
+        </w:rPr>
+      </w:pPr>
+      <w:r>
+        <w:rPr>
+          <w:rFonts w:asciiTheme="majorHAnsi" w:hAnsiTheme="majorHAnsi" w:cstheme="majorHAnsi"/>
+          <w:sz w:val="15"/>
+          <w:szCs w:val="15"/>
+        </w:rPr>
+        <w:t>Recode to get rid of this warning.</w:t>
+      </w:r>
+    </w:p>
+    <w:p>
+      <w:pPr>
+        <w:rPr>
+          <w:rFonts w:asciiTheme="majorHAnsi" w:hAnsiTheme="majorHAnsi" w:cstheme="majorHAnsi"/>
+          <w:sz w:val="15"/>
+          <w:szCs w:val="15"/>
+        </w:rPr>
+      </w:pPr>
+    </w:p>
+    <w:p>
+      <w:pPr>
+        <w:rPr>
+          <w:rFonts w:asciiTheme="majorHAnsi" w:hAnsiTheme="majorHAnsi" w:cstheme="majorHAnsi"/>
+          <w:sz w:val="15"/>
+          <w:szCs w:val="15"/>
+        </w:rPr>
+      </w:pPr>
+      <w:r>
+        <w:rPr>
+          <w:rFonts w:asciiTheme="majorHAnsi" w:hAnsiTheme="majorHAnsi" w:cstheme="majorHAnsi"/>
+          <w:sz w:val="15"/>
+          <w:szCs w:val="15"/>
+        </w:rPr>
+        <w:t>Running /Users/dhb/Documents/MATLAB/toolboxes/isetcam/scripts/optics/s_opticsMicrolens.m</w:t>
+      </w:r>
+    </w:p>
+    <w:p>
+      <w:pPr>
+        <w:rPr>
+          <w:rFonts w:asciiTheme="majorHAnsi" w:hAnsiTheme="majorHAnsi" w:cstheme="majorHAnsi"/>
+          <w:sz w:val="15"/>
+          <w:szCs w:val="15"/>
+        </w:rPr>
+      </w:pPr>
+      <w:r>
+        <w:rPr>
+          <w:rFonts w:asciiTheme="majorHAnsi" w:hAnsiTheme="majorHAnsi" w:cstheme="majorHAnsi"/>
+          <w:sz w:val="15"/>
+          <w:szCs w:val="15"/>
+        </w:rPr>
+        <w:t xml:space="preserve">Warning: Using default oi. </w:t>
+      </w:r>
+    </w:p>
+    <w:p>
+      <w:pPr>
+        <w:rPr>
+          <w:rFonts w:asciiTheme="majorHAnsi" w:hAnsiTheme="majorHAnsi" w:cstheme="majorHAnsi"/>
+          <w:sz w:val="15"/>
+          <w:szCs w:val="15"/>
+        </w:rPr>
+      </w:pPr>
+      <w:r>
+        <w:rPr>
+          <w:rFonts w:asciiTheme="majorHAnsi" w:hAnsiTheme="majorHAnsi" w:cstheme="majorHAnsi"/>
+          <w:sz w:val="15"/>
+          <w:szCs w:val="15"/>
+        </w:rPr>
+        <w:t xml:space="preserve">&gt; In </w:t>
+      </w:r>
+      <w:proofErr w:type="spellStart"/>
+      <w:r>
+        <w:rPr>
+          <w:rFonts w:asciiTheme="majorHAnsi" w:hAnsiTheme="majorHAnsi" w:cstheme="majorHAnsi"/>
+          <w:sz w:val="15"/>
+          <w:szCs w:val="15"/>
+        </w:rPr>
+        <w:t>sensorSet</w:t>
+      </w:r>
+      <w:proofErr w:type="spellEnd"/>
+      <w:r>
+        <w:rPr>
+          <w:rFonts w:asciiTheme="majorHAnsi" w:hAnsiTheme="majorHAnsi" w:cstheme="majorHAnsi"/>
+          <w:sz w:val="15"/>
+          <w:szCs w:val="15"/>
+        </w:rPr>
+        <w:t xml:space="preserve"> (line 264)</w:t>
+      </w:r>
+    </w:p>
+    <w:p>
+      <w:pPr>
+        <w:rPr>
+          <w:rFonts w:asciiTheme="majorHAnsi" w:hAnsiTheme="majorHAnsi" w:cstheme="majorHAnsi"/>
+          <w:sz w:val="15"/>
+          <w:szCs w:val="15"/>
+        </w:rPr>
+      </w:pPr>
+      <w:r>
+        <w:rPr>
+          <w:rFonts w:asciiTheme="majorHAnsi" w:hAnsiTheme="majorHAnsi" w:cstheme="majorHAnsi"/>
+          <w:sz w:val="15"/>
+          <w:szCs w:val="15"/>
+        </w:rPr>
+        <w:t xml:space="preserve">In </w:t>
+      </w:r>
+      <w:proofErr w:type="spellStart"/>
+      <w:r>
+        <w:rPr>
+          <w:rFonts w:asciiTheme="majorHAnsi" w:hAnsiTheme="majorHAnsi" w:cstheme="majorHAnsi"/>
+          <w:sz w:val="15"/>
+          <w:szCs w:val="15"/>
+        </w:rPr>
+        <w:t>s_opticsMicrolens</w:t>
+      </w:r>
+      <w:proofErr w:type="spellEnd"/>
+      <w:r>
+        <w:rPr>
+          <w:rFonts w:asciiTheme="majorHAnsi" w:hAnsiTheme="majorHAnsi" w:cstheme="majorHAnsi"/>
+          <w:sz w:val="15"/>
+          <w:szCs w:val="15"/>
+        </w:rPr>
+        <w:t xml:space="preserve"> (line 34)</w:t>
+      </w:r>
+    </w:p>
+    <w:p>
+      <w:pPr>
+        <w:rPr>
+          <w:rFonts w:asciiTheme="majorHAnsi" w:hAnsiTheme="majorHAnsi" w:cstheme="majorHAnsi"/>
+          <w:sz w:val="15"/>
+          <w:szCs w:val="15"/>
+        </w:rPr>
+      </w:pPr>
+      <w:r>
+        <w:rPr>
+          <w:rFonts w:asciiTheme="majorHAnsi" w:hAnsiTheme="majorHAnsi" w:cstheme="majorHAnsi"/>
+          <w:sz w:val="15"/>
+          <w:szCs w:val="15"/>
+        </w:rPr>
+        <w:t xml:space="preserve">In </w:t>
+      </w:r>
+      <w:proofErr w:type="spellStart"/>
+      <w:r>
+        <w:rPr>
+          <w:rFonts w:asciiTheme="majorHAnsi" w:hAnsiTheme="majorHAnsi" w:cstheme="majorHAnsi"/>
+          <w:sz w:val="15"/>
+          <w:szCs w:val="15"/>
+        </w:rPr>
+        <w:t>UnitTest.runProjectTutorials</w:t>
+      </w:r>
+      <w:proofErr w:type="spellEnd"/>
+      <w:r>
+        <w:rPr>
+          <w:rFonts w:asciiTheme="majorHAnsi" w:hAnsiTheme="majorHAnsi" w:cstheme="majorHAnsi"/>
+          <w:sz w:val="15"/>
+          <w:szCs w:val="15"/>
+        </w:rPr>
+        <w:t>&gt;</w:t>
+      </w:r>
+      <w:proofErr w:type="spellStart"/>
+      <w:r>
+        <w:rPr>
+          <w:rFonts w:asciiTheme="majorHAnsi" w:hAnsiTheme="majorHAnsi" w:cstheme="majorHAnsi"/>
+          <w:sz w:val="15"/>
+          <w:szCs w:val="15"/>
+        </w:rPr>
+        <w:t>runTheTutorial</w:t>
+      </w:r>
+      <w:proofErr w:type="spellEnd"/>
+      <w:r>
+        <w:rPr>
+          <w:rFonts w:asciiTheme="majorHAnsi" w:hAnsiTheme="majorHAnsi" w:cstheme="majorHAnsi"/>
+          <w:sz w:val="15"/>
+          <w:szCs w:val="15"/>
+        </w:rPr>
+        <w:t xml:space="preserve"> (line 131)</w:t>
+      </w:r>
+    </w:p>
+    <w:p>
+      <w:pPr>
+        <w:rPr>
+          <w:rFonts w:asciiTheme="majorHAnsi" w:hAnsiTheme="majorHAnsi" w:cstheme="majorHAnsi"/>
+          <w:sz w:val="15"/>
+          <w:szCs w:val="15"/>
+        </w:rPr>
+      </w:pPr>
+      <w:r>
+        <w:rPr>
+          <w:rFonts w:asciiTheme="majorHAnsi" w:hAnsiTheme="majorHAnsi" w:cstheme="majorHAnsi"/>
+          <w:sz w:val="15"/>
+          <w:szCs w:val="15"/>
+        </w:rPr>
+        <w:t xml:space="preserve">In </w:t>
+      </w:r>
+      <w:proofErr w:type="spellStart"/>
+      <w:r>
+        <w:rPr>
+          <w:rFonts w:asciiTheme="majorHAnsi" w:hAnsiTheme="majorHAnsi" w:cstheme="majorHAnsi"/>
+          <w:sz w:val="15"/>
+          <w:szCs w:val="15"/>
+        </w:rPr>
+        <w:t>UnitTest.runProjectTutorials</w:t>
+      </w:r>
+      <w:proofErr w:type="spellEnd"/>
+      <w:r>
+        <w:rPr>
+          <w:rFonts w:asciiTheme="majorHAnsi" w:hAnsiTheme="majorHAnsi" w:cstheme="majorHAnsi"/>
+          <w:sz w:val="15"/>
+          <w:szCs w:val="15"/>
+        </w:rPr>
+        <w:t xml:space="preserve"> (line 80)</w:t>
+      </w:r>
+    </w:p>
+    <w:p>
+      <w:pPr>
+        <w:rPr>
+          <w:rFonts w:asciiTheme="majorHAnsi" w:hAnsiTheme="majorHAnsi" w:cstheme="majorHAnsi"/>
+          <w:sz w:val="15"/>
+          <w:szCs w:val="15"/>
+        </w:rPr>
+      </w:pPr>
+      <w:r>
+        <w:rPr>
+          <w:rFonts w:asciiTheme="majorHAnsi" w:hAnsiTheme="majorHAnsi" w:cstheme="majorHAnsi"/>
+          <w:sz w:val="15"/>
+          <w:szCs w:val="15"/>
+        </w:rPr>
+        <w:t xml:space="preserve">In </w:t>
+      </w:r>
+      <w:proofErr w:type="spellStart"/>
+      <w:r>
+        <w:rPr>
+          <w:rFonts w:asciiTheme="majorHAnsi" w:hAnsiTheme="majorHAnsi" w:cstheme="majorHAnsi"/>
+          <w:sz w:val="15"/>
+          <w:szCs w:val="15"/>
+        </w:rPr>
+        <w:t>ieValidate</w:t>
+      </w:r>
+      <w:proofErr w:type="spellEnd"/>
+      <w:r>
+        <w:rPr>
+          <w:rFonts w:asciiTheme="majorHAnsi" w:hAnsiTheme="majorHAnsi" w:cstheme="majorHAnsi"/>
+          <w:sz w:val="15"/>
+          <w:szCs w:val="15"/>
+        </w:rPr>
+        <w:t xml:space="preserve"> (line 227) </w:t>
+      </w:r>
+    </w:p>
+    <w:p>
+      <w:pPr>
+        <w:rPr>
+          <w:rFonts w:asciiTheme="majorHAnsi" w:hAnsiTheme="majorHAnsi" w:cstheme="majorHAnsi"/>
+          <w:sz w:val="15"/>
+          <w:szCs w:val="15"/>
+        </w:rPr>
+      </w:pPr>
+    </w:p>
+    <w:p>
+      <w:pPr>
+        <w:rPr>
+          <w:rFonts w:asciiTheme="majorHAnsi" w:hAnsiTheme="majorHAnsi" w:cstheme="majorHAnsi"/>
+          <w:sz w:val="15"/>
+          <w:szCs w:val="15"/>
+        </w:rPr>
+      </w:pPr>
+      <w:r>
+        <w:rPr>
+          <w:rFonts w:asciiTheme="majorHAnsi" w:hAnsiTheme="majorHAnsi" w:cstheme="majorHAnsi"/>
+          <w:sz w:val="15"/>
+          <w:szCs w:val="15"/>
+        </w:rPr>
+        <w:t>*****</w:t>
+      </w:r>
+    </w:p>
+    <w:p>
+      <w:pPr>
+        <w:rPr>
+          <w:rFonts w:asciiTheme="majorHAnsi" w:hAnsiTheme="majorHAnsi" w:cstheme="majorHAnsi"/>
+          <w:sz w:val="15"/>
+          <w:szCs w:val="15"/>
+        </w:rPr>
+      </w:pPr>
+      <w:r>
+        <w:rPr>
+          <w:rFonts w:asciiTheme="majorHAnsi" w:hAnsiTheme="majorHAnsi" w:cstheme="majorHAnsi"/>
+          <w:sz w:val="15"/>
+          <w:szCs w:val="15"/>
+        </w:rPr>
+        <w:t>I think I'd turn the warning off right before it's thrown, and on again after the image display.</w:t>
+      </w:r>
+    </w:p>
+    <w:p>
+      <w:pPr>
+        <w:rPr>
+          <w:rFonts w:asciiTheme="majorHAnsi" w:hAnsiTheme="majorHAnsi" w:cstheme="majorHAnsi"/>
+          <w:sz w:val="15"/>
+          <w:szCs w:val="15"/>
+        </w:rPr>
+      </w:pPr>
+    </w:p>
+    <w:p>
+      <w:pPr>
+        <w:rPr>
+          <w:rFonts w:asciiTheme="majorHAnsi" w:hAnsiTheme="majorHAnsi" w:cstheme="majorHAnsi"/>
+          <w:sz w:val="15"/>
+          <w:szCs w:val="15"/>
+        </w:rPr>
+      </w:pPr>
+      <w:r>
+        <w:rPr>
+          <w:rFonts w:asciiTheme="majorHAnsi" w:hAnsiTheme="majorHAnsi" w:cstheme="majorHAnsi"/>
+          <w:sz w:val="15"/>
+          <w:szCs w:val="15"/>
+        </w:rPr>
+        <w:t>Running /Users/dhb/Documents/MATLAB/toolboxes/isetcam/scripts/optics/s_opticsRTPSF.m</w:t>
+      </w:r>
+    </w:p>
+    <w:p>
+      <w:pPr>
+        <w:rPr>
+          <w:rFonts w:asciiTheme="majorHAnsi" w:hAnsiTheme="majorHAnsi" w:cstheme="majorHAnsi"/>
+          <w:sz w:val="15"/>
+          <w:szCs w:val="15"/>
+        </w:rPr>
+      </w:pPr>
+      <w:r>
+        <w:rPr>
+          <w:rFonts w:asciiTheme="majorHAnsi" w:hAnsiTheme="majorHAnsi" w:cstheme="majorHAnsi"/>
+          <w:sz w:val="15"/>
+          <w:szCs w:val="15"/>
+        </w:rPr>
+        <w:t>Geometric distortion ...</w:t>
+      </w:r>
+    </w:p>
+    <w:p>
+      <w:pPr>
+        <w:rPr>
+          <w:rFonts w:asciiTheme="majorHAnsi" w:hAnsiTheme="majorHAnsi" w:cstheme="majorHAnsi"/>
+          <w:sz w:val="15"/>
+          <w:szCs w:val="15"/>
+        </w:rPr>
+      </w:pPr>
+      <w:r>
+        <w:rPr>
+          <w:rFonts w:asciiTheme="majorHAnsi" w:hAnsiTheme="majorHAnsi" w:cstheme="majorHAnsi"/>
+          <w:sz w:val="15"/>
+          <w:szCs w:val="15"/>
+        </w:rPr>
+        <w:t xml:space="preserve">Pre-computing PSFs...Setting up for scene </w:t>
+      </w:r>
+      <w:proofErr w:type="spellStart"/>
+      <w:r>
+        <w:rPr>
+          <w:rFonts w:asciiTheme="majorHAnsi" w:hAnsiTheme="majorHAnsi" w:cstheme="majorHAnsi"/>
+          <w:sz w:val="15"/>
+          <w:szCs w:val="15"/>
+        </w:rPr>
+        <w:t>psf</w:t>
+      </w:r>
+      <w:proofErr w:type="spellEnd"/>
+      <w:r>
+        <w:rPr>
+          <w:rFonts w:asciiTheme="majorHAnsi" w:hAnsiTheme="majorHAnsi" w:cstheme="majorHAnsi"/>
+          <w:sz w:val="15"/>
+          <w:szCs w:val="15"/>
+        </w:rPr>
+        <w:t xml:space="preserve"> Point Array</w:t>
+      </w:r>
+    </w:p>
+    <w:p>
+      <w:pPr>
+        <w:rPr>
+          <w:rFonts w:asciiTheme="majorHAnsi" w:hAnsiTheme="majorHAnsi" w:cstheme="majorHAnsi"/>
+          <w:sz w:val="15"/>
+          <w:szCs w:val="15"/>
+        </w:rPr>
+      </w:pPr>
+      <w:r>
+        <w:rPr>
+          <w:rFonts w:asciiTheme="majorHAnsi" w:hAnsiTheme="majorHAnsi" w:cstheme="majorHAnsi"/>
+          <w:sz w:val="15"/>
+          <w:szCs w:val="15"/>
+        </w:rPr>
+        <w:t>Eccentricity bands: 0.000 (um)</w:t>
+      </w:r>
+    </w:p>
+    <w:p>
+      <w:pPr>
+        <w:rPr>
+          <w:rFonts w:asciiTheme="majorHAnsi" w:hAnsiTheme="majorHAnsi" w:cstheme="majorHAnsi"/>
+          <w:sz w:val="15"/>
+          <w:szCs w:val="15"/>
+        </w:rPr>
+      </w:pPr>
+      <w:r>
+        <w:rPr>
+          <w:rFonts w:asciiTheme="majorHAnsi" w:hAnsiTheme="majorHAnsi" w:cstheme="majorHAnsi"/>
+          <w:sz w:val="15"/>
+          <w:szCs w:val="15"/>
+        </w:rPr>
+        <w:t>Eccentricity bands: 51.825 (um)</w:t>
+      </w:r>
+    </w:p>
+    <w:p>
+      <w:pPr>
+        <w:rPr>
+          <w:rFonts w:asciiTheme="majorHAnsi" w:hAnsiTheme="majorHAnsi" w:cstheme="majorHAnsi"/>
+          <w:sz w:val="15"/>
+          <w:szCs w:val="15"/>
+        </w:rPr>
+      </w:pPr>
+      <w:r>
+        <w:rPr>
+          <w:rFonts w:asciiTheme="majorHAnsi" w:hAnsiTheme="majorHAnsi" w:cstheme="majorHAnsi"/>
+          <w:sz w:val="15"/>
+          <w:szCs w:val="15"/>
+        </w:rPr>
+        <w:t>Eccentricity bands: 103.650 (um)</w:t>
+      </w:r>
+    </w:p>
+    <w:p>
+      <w:pPr>
+        <w:rPr>
+          <w:rFonts w:asciiTheme="majorHAnsi" w:hAnsiTheme="majorHAnsi" w:cstheme="majorHAnsi"/>
+          <w:sz w:val="15"/>
+          <w:szCs w:val="15"/>
+        </w:rPr>
+      </w:pPr>
+      <w:r>
+        <w:rPr>
+          <w:rFonts w:asciiTheme="majorHAnsi" w:hAnsiTheme="majorHAnsi" w:cstheme="majorHAnsi"/>
+          <w:sz w:val="15"/>
+          <w:szCs w:val="15"/>
+        </w:rPr>
+        <w:t>Eccentricity bands: 155.475 (um)</w:t>
+      </w:r>
+    </w:p>
+    <w:p>
+      <w:pPr>
+        <w:rPr>
+          <w:rFonts w:asciiTheme="majorHAnsi" w:hAnsiTheme="majorHAnsi" w:cstheme="majorHAnsi"/>
+          <w:sz w:val="15"/>
+          <w:szCs w:val="15"/>
+        </w:rPr>
+      </w:pPr>
+      <w:r>
+        <w:rPr>
+          <w:rFonts w:asciiTheme="majorHAnsi" w:hAnsiTheme="majorHAnsi" w:cstheme="majorHAnsi"/>
+          <w:sz w:val="15"/>
+          <w:szCs w:val="15"/>
+        </w:rPr>
+        <w:t>Eccentricity bands: 207.300 (um)</w:t>
+      </w:r>
+    </w:p>
+    <w:p>
+      <w:pPr>
+        <w:rPr>
+          <w:rFonts w:asciiTheme="majorHAnsi" w:hAnsiTheme="majorHAnsi" w:cstheme="majorHAnsi"/>
+          <w:sz w:val="15"/>
+          <w:szCs w:val="15"/>
+        </w:rPr>
+      </w:pPr>
+      <w:r>
+        <w:rPr>
+          <w:rFonts w:asciiTheme="majorHAnsi" w:hAnsiTheme="majorHAnsi" w:cstheme="majorHAnsi"/>
+          <w:sz w:val="15"/>
+          <w:szCs w:val="15"/>
+        </w:rPr>
+        <w:t>Eccentricity bands: 259.125 (um)</w:t>
+      </w:r>
+    </w:p>
+    <w:p>
+      <w:pPr>
+        <w:rPr>
+          <w:rFonts w:asciiTheme="majorHAnsi" w:hAnsiTheme="majorHAnsi" w:cstheme="majorHAnsi"/>
+          <w:sz w:val="15"/>
+          <w:szCs w:val="15"/>
+        </w:rPr>
+      </w:pPr>
+      <w:r>
+        <w:rPr>
+          <w:rFonts w:asciiTheme="majorHAnsi" w:hAnsiTheme="majorHAnsi" w:cstheme="majorHAnsi"/>
+          <w:sz w:val="15"/>
+          <w:szCs w:val="15"/>
+        </w:rPr>
+        <w:t>PSF sample grid: 47 by 47</w:t>
+      </w:r>
+    </w:p>
+    <w:p>
+      <w:pPr>
+        <w:rPr>
+          <w:rFonts w:asciiTheme="majorHAnsi" w:hAnsiTheme="majorHAnsi" w:cstheme="majorHAnsi"/>
+          <w:sz w:val="15"/>
+          <w:szCs w:val="15"/>
+        </w:rPr>
+      </w:pPr>
+      <w:r>
+        <w:rPr>
+          <w:rFonts w:asciiTheme="majorHAnsi" w:hAnsiTheme="majorHAnsi" w:cstheme="majorHAnsi"/>
+          <w:sz w:val="15"/>
+          <w:szCs w:val="15"/>
+        </w:rPr>
+        <w:t>Done precomputing PSFs.</w:t>
+      </w:r>
+    </w:p>
+    <w:p>
+      <w:pPr>
+        <w:rPr>
+          <w:rFonts w:asciiTheme="majorHAnsi" w:hAnsiTheme="majorHAnsi" w:cstheme="majorHAnsi"/>
+          <w:sz w:val="15"/>
+          <w:szCs w:val="15"/>
+        </w:rPr>
+      </w:pPr>
+      <w:r>
+        <w:rPr>
+          <w:rFonts w:asciiTheme="majorHAnsi" w:hAnsiTheme="majorHAnsi" w:cstheme="majorHAnsi"/>
+          <w:sz w:val="15"/>
+          <w:szCs w:val="15"/>
+        </w:rPr>
+        <w:t>Applying PSFs.</w:t>
+      </w:r>
+    </w:p>
+    <w:p>
+      <w:pPr>
+        <w:rPr>
+          <w:rFonts w:asciiTheme="majorHAnsi" w:hAnsiTheme="majorHAnsi" w:cstheme="majorHAnsi"/>
+          <w:sz w:val="15"/>
+          <w:szCs w:val="15"/>
+        </w:rPr>
+      </w:pPr>
+      <w:r>
+        <w:rPr>
+          <w:rFonts w:asciiTheme="majorHAnsi" w:hAnsiTheme="majorHAnsi" w:cstheme="majorHAnsi"/>
+          <w:sz w:val="15"/>
+          <w:szCs w:val="15"/>
+        </w:rPr>
+        <w:t>6 eccentricity bands</w:t>
+      </w:r>
+    </w:p>
+    <w:p>
+      <w:pPr>
+        <w:rPr>
+          <w:rFonts w:asciiTheme="majorHAnsi" w:hAnsiTheme="majorHAnsi" w:cstheme="majorHAnsi"/>
+          <w:sz w:val="15"/>
+          <w:szCs w:val="15"/>
+        </w:rPr>
+      </w:pPr>
+      <w:r>
+        <w:rPr>
+          <w:rFonts w:asciiTheme="majorHAnsi" w:hAnsiTheme="majorHAnsi" w:cstheme="majorHAnsi"/>
+          <w:sz w:val="15"/>
+          <w:szCs w:val="15"/>
+        </w:rPr>
+        <w:t>Done applying PSFs.</w:t>
+      </w:r>
+    </w:p>
+    <w:p>
+      <w:pPr>
+        <w:rPr>
+          <w:rFonts w:asciiTheme="majorHAnsi" w:hAnsiTheme="majorHAnsi" w:cstheme="majorHAnsi"/>
+          <w:sz w:val="15"/>
+          <w:szCs w:val="15"/>
+        </w:rPr>
+      </w:pPr>
+      <w:r>
+        <w:rPr>
+          <w:rFonts w:asciiTheme="majorHAnsi" w:hAnsiTheme="majorHAnsi" w:cstheme="majorHAnsi"/>
+          <w:sz w:val="15"/>
+          <w:szCs w:val="15"/>
+        </w:rPr>
+        <w:t xml:space="preserve">Warning: Image is too big to fit on screen; displaying at 71% scale. </w:t>
+      </w:r>
+    </w:p>
+    <w:p>
+      <w:pPr>
+        <w:rPr>
+          <w:rFonts w:asciiTheme="majorHAnsi" w:hAnsiTheme="majorHAnsi" w:cstheme="majorHAnsi"/>
+          <w:sz w:val="15"/>
+          <w:szCs w:val="15"/>
+        </w:rPr>
+      </w:pPr>
+      <w:r>
+        <w:rPr>
+          <w:rFonts w:asciiTheme="majorHAnsi" w:hAnsiTheme="majorHAnsi" w:cstheme="majorHAnsi"/>
+          <w:sz w:val="15"/>
+          <w:szCs w:val="15"/>
+        </w:rPr>
+        <w:t xml:space="preserve">&gt; In </w:t>
+      </w:r>
+      <w:proofErr w:type="spellStart"/>
+      <w:r>
+        <w:rPr>
+          <w:rFonts w:asciiTheme="majorHAnsi" w:hAnsiTheme="majorHAnsi" w:cstheme="majorHAnsi"/>
+          <w:sz w:val="15"/>
+          <w:szCs w:val="15"/>
+        </w:rPr>
+        <w:t>truesize</w:t>
+      </w:r>
+      <w:proofErr w:type="spellEnd"/>
+      <w:r>
+        <w:rPr>
+          <w:rFonts w:asciiTheme="majorHAnsi" w:hAnsiTheme="majorHAnsi" w:cstheme="majorHAnsi"/>
+          <w:sz w:val="15"/>
+          <w:szCs w:val="15"/>
+        </w:rPr>
+        <w:t>&gt;Resize2 (line 312)</w:t>
+      </w:r>
+    </w:p>
+    <w:p>
+      <w:pPr>
+        <w:rPr>
+          <w:rFonts w:asciiTheme="majorHAnsi" w:hAnsiTheme="majorHAnsi" w:cstheme="majorHAnsi"/>
+          <w:sz w:val="15"/>
+          <w:szCs w:val="15"/>
+        </w:rPr>
+      </w:pPr>
+      <w:r>
+        <w:rPr>
+          <w:rFonts w:asciiTheme="majorHAnsi" w:hAnsiTheme="majorHAnsi" w:cstheme="majorHAnsi"/>
+          <w:sz w:val="15"/>
+          <w:szCs w:val="15"/>
+        </w:rPr>
+        <w:t xml:space="preserve">In </w:t>
+      </w:r>
+      <w:proofErr w:type="spellStart"/>
+      <w:r>
+        <w:rPr>
+          <w:rFonts w:asciiTheme="majorHAnsi" w:hAnsiTheme="majorHAnsi" w:cstheme="majorHAnsi"/>
+          <w:sz w:val="15"/>
+          <w:szCs w:val="15"/>
+        </w:rPr>
+        <w:t>truesize</w:t>
+      </w:r>
+      <w:proofErr w:type="spellEnd"/>
+      <w:r>
+        <w:rPr>
+          <w:rFonts w:asciiTheme="majorHAnsi" w:hAnsiTheme="majorHAnsi" w:cstheme="majorHAnsi"/>
+          <w:sz w:val="15"/>
+          <w:szCs w:val="15"/>
+        </w:rPr>
+        <w:t xml:space="preserve"> (line 58)</w:t>
+      </w:r>
+    </w:p>
+    <w:p>
+      <w:pPr>
+        <w:rPr>
+          <w:rFonts w:asciiTheme="majorHAnsi" w:hAnsiTheme="majorHAnsi" w:cstheme="majorHAnsi"/>
+          <w:sz w:val="15"/>
+          <w:szCs w:val="15"/>
+        </w:rPr>
+      </w:pPr>
+      <w:r>
+        <w:rPr>
+          <w:rFonts w:asciiTheme="majorHAnsi" w:hAnsiTheme="majorHAnsi" w:cstheme="majorHAnsi"/>
+          <w:sz w:val="15"/>
+          <w:szCs w:val="15"/>
+        </w:rPr>
+        <w:t xml:space="preserve">In </w:t>
+      </w:r>
+      <w:proofErr w:type="spellStart"/>
+      <w:r>
+        <w:rPr>
+          <w:rFonts w:asciiTheme="majorHAnsi" w:hAnsiTheme="majorHAnsi" w:cstheme="majorHAnsi"/>
+          <w:sz w:val="15"/>
+          <w:szCs w:val="15"/>
+        </w:rPr>
+        <w:t>s_opticsRTPSF</w:t>
+      </w:r>
+      <w:proofErr w:type="spellEnd"/>
+      <w:r>
+        <w:rPr>
+          <w:rFonts w:asciiTheme="majorHAnsi" w:hAnsiTheme="majorHAnsi" w:cstheme="majorHAnsi"/>
+          <w:sz w:val="15"/>
+          <w:szCs w:val="15"/>
+        </w:rPr>
+        <w:t xml:space="preserve"> (line 64)</w:t>
+      </w:r>
+    </w:p>
+    <w:p>
+      <w:pPr>
+        <w:rPr>
+          <w:rFonts w:asciiTheme="majorHAnsi" w:hAnsiTheme="majorHAnsi" w:cstheme="majorHAnsi"/>
+          <w:sz w:val="15"/>
+          <w:szCs w:val="15"/>
+        </w:rPr>
+      </w:pPr>
+      <w:r>
+        <w:rPr>
+          <w:rFonts w:asciiTheme="majorHAnsi" w:hAnsiTheme="majorHAnsi" w:cstheme="majorHAnsi"/>
+          <w:sz w:val="15"/>
+          <w:szCs w:val="15"/>
+        </w:rPr>
+        <w:t xml:space="preserve">In </w:t>
+      </w:r>
+      <w:proofErr w:type="spellStart"/>
+      <w:r>
+        <w:rPr>
+          <w:rFonts w:asciiTheme="majorHAnsi" w:hAnsiTheme="majorHAnsi" w:cstheme="majorHAnsi"/>
+          <w:sz w:val="15"/>
+          <w:szCs w:val="15"/>
+        </w:rPr>
+        <w:t>UnitTest.runProjectTutorials</w:t>
+      </w:r>
+      <w:proofErr w:type="spellEnd"/>
+      <w:r>
+        <w:rPr>
+          <w:rFonts w:asciiTheme="majorHAnsi" w:hAnsiTheme="majorHAnsi" w:cstheme="majorHAnsi"/>
+          <w:sz w:val="15"/>
+          <w:szCs w:val="15"/>
+        </w:rPr>
+        <w:t>&gt;</w:t>
+      </w:r>
+      <w:proofErr w:type="spellStart"/>
+      <w:r>
+        <w:rPr>
+          <w:rFonts w:asciiTheme="majorHAnsi" w:hAnsiTheme="majorHAnsi" w:cstheme="majorHAnsi"/>
+          <w:sz w:val="15"/>
+          <w:szCs w:val="15"/>
+        </w:rPr>
+        <w:t>runTheTutorial</w:t>
+      </w:r>
+      <w:proofErr w:type="spellEnd"/>
+      <w:r>
+        <w:rPr>
+          <w:rFonts w:asciiTheme="majorHAnsi" w:hAnsiTheme="majorHAnsi" w:cstheme="majorHAnsi"/>
+          <w:sz w:val="15"/>
+          <w:szCs w:val="15"/>
+        </w:rPr>
+        <w:t xml:space="preserve"> (line 131)</w:t>
+      </w:r>
+    </w:p>
+    <w:p>
+      <w:pPr>
+        <w:rPr>
+          <w:rFonts w:asciiTheme="majorHAnsi" w:hAnsiTheme="majorHAnsi" w:cstheme="majorHAnsi"/>
+          <w:sz w:val="15"/>
+          <w:szCs w:val="15"/>
+        </w:rPr>
+      </w:pPr>
+      <w:r>
+        <w:rPr>
+          <w:rFonts w:asciiTheme="majorHAnsi" w:hAnsiTheme="majorHAnsi" w:cstheme="majorHAnsi"/>
+          <w:sz w:val="15"/>
+          <w:szCs w:val="15"/>
+        </w:rPr>
+        <w:t xml:space="preserve">In </w:t>
+      </w:r>
+      <w:proofErr w:type="spellStart"/>
+      <w:r>
+        <w:rPr>
+          <w:rFonts w:asciiTheme="majorHAnsi" w:hAnsiTheme="majorHAnsi" w:cstheme="majorHAnsi"/>
+          <w:sz w:val="15"/>
+          <w:szCs w:val="15"/>
+        </w:rPr>
+        <w:t>UnitTest.runProjectTutorials</w:t>
+      </w:r>
+      <w:proofErr w:type="spellEnd"/>
+      <w:r>
+        <w:rPr>
+          <w:rFonts w:asciiTheme="majorHAnsi" w:hAnsiTheme="majorHAnsi" w:cstheme="majorHAnsi"/>
+          <w:sz w:val="15"/>
+          <w:szCs w:val="15"/>
+        </w:rPr>
+        <w:t xml:space="preserve"> (line 80)</w:t>
+      </w:r>
+    </w:p>
+    <w:p>
+      <w:pPr>
+        <w:rPr>
+          <w:rFonts w:asciiTheme="majorHAnsi" w:hAnsiTheme="majorHAnsi" w:cstheme="majorHAnsi"/>
+          <w:sz w:val="15"/>
+          <w:szCs w:val="15"/>
+        </w:rPr>
+      </w:pPr>
+      <w:r>
+        <w:rPr>
+          <w:rFonts w:asciiTheme="majorHAnsi" w:hAnsiTheme="majorHAnsi" w:cstheme="majorHAnsi"/>
+          <w:sz w:val="15"/>
+          <w:szCs w:val="15"/>
+        </w:rPr>
+        <w:t xml:space="preserve">In </w:t>
+      </w:r>
+      <w:proofErr w:type="spellStart"/>
+      <w:r>
+        <w:rPr>
+          <w:rFonts w:asciiTheme="majorHAnsi" w:hAnsiTheme="majorHAnsi" w:cstheme="majorHAnsi"/>
+          <w:sz w:val="15"/>
+          <w:szCs w:val="15"/>
+        </w:rPr>
+        <w:t>ieValidate</w:t>
+      </w:r>
+      <w:proofErr w:type="spellEnd"/>
+      <w:r>
+        <w:rPr>
+          <w:rFonts w:asciiTheme="majorHAnsi" w:hAnsiTheme="majorHAnsi" w:cstheme="majorHAnsi"/>
+          <w:sz w:val="15"/>
+          <w:szCs w:val="15"/>
+        </w:rPr>
+        <w:t xml:space="preserve"> (line 227)</w:t>
+      </w:r>
+    </w:p>
+    <w:p>
+      <w:pPr>
+        <w:rPr>
+          <w:rFonts w:asciiTheme="majorHAnsi" w:hAnsiTheme="majorHAnsi" w:cstheme="majorHAnsi"/>
+          <w:sz w:val="15"/>
+          <w:szCs w:val="15"/>
+        </w:rPr>
+      </w:pPr>
+    </w:p>
+    <w:p>
+      <w:pPr>
+        <w:rPr>
+          <w:rFonts w:asciiTheme="majorHAnsi" w:hAnsiTheme="majorHAnsi" w:cstheme="majorHAnsi"/>
+          <w:sz w:val="15"/>
+          <w:szCs w:val="15"/>
+        </w:rPr>
+      </w:pPr>
+      <w:r>
+        <w:rPr>
+          <w:rFonts w:asciiTheme="majorHAnsi" w:hAnsiTheme="majorHAnsi" w:cstheme="majorHAnsi"/>
+          <w:sz w:val="15"/>
+          <w:szCs w:val="15"/>
+        </w:rPr>
+        <w:t>*****</w:t>
+      </w:r>
+    </w:p>
+    <w:p>
+      <w:pPr>
+        <w:rPr>
+          <w:rFonts w:asciiTheme="majorHAnsi" w:hAnsiTheme="majorHAnsi" w:cstheme="majorHAnsi"/>
+          <w:sz w:val="15"/>
+          <w:szCs w:val="15"/>
+        </w:rPr>
+      </w:pPr>
+      <w:r>
+        <w:rPr>
+          <w:rFonts w:asciiTheme="majorHAnsi" w:hAnsiTheme="majorHAnsi" w:cstheme="majorHAnsi"/>
+          <w:sz w:val="15"/>
+          <w:szCs w:val="15"/>
+        </w:rPr>
+        <w:t xml:space="preserve">Fix to get rid of the </w:t>
+      </w:r>
+      <w:proofErr w:type="gramStart"/>
+      <w:r>
+        <w:rPr>
+          <w:rFonts w:asciiTheme="majorHAnsi" w:hAnsiTheme="majorHAnsi" w:cstheme="majorHAnsi"/>
+          <w:sz w:val="15"/>
+          <w:szCs w:val="15"/>
+        </w:rPr>
+        <w:t>warning</w:t>
+      </w:r>
+      <w:proofErr w:type="gramEnd"/>
+    </w:p>
+    <w:p>
+      <w:pPr>
+        <w:rPr>
+          <w:rFonts w:asciiTheme="majorHAnsi" w:hAnsiTheme="majorHAnsi" w:cstheme="majorHAnsi"/>
+          <w:sz w:val="15"/>
+          <w:szCs w:val="15"/>
+        </w:rPr>
+      </w:pPr>
+    </w:p>
+    <w:p>
+      <w:pPr>
+        <w:rPr>
+          <w:rFonts w:asciiTheme="majorHAnsi" w:hAnsiTheme="majorHAnsi" w:cstheme="majorHAnsi"/>
+          <w:sz w:val="15"/>
+          <w:szCs w:val="15"/>
+        </w:rPr>
+      </w:pPr>
+      <w:r>
+        <w:rPr>
+          <w:rFonts w:asciiTheme="majorHAnsi" w:hAnsiTheme="majorHAnsi" w:cstheme="majorHAnsi"/>
+          <w:sz w:val="15"/>
+          <w:szCs w:val="15"/>
+        </w:rPr>
+        <w:t>Running /Users/dhb/Documents/MATLAB/toolboxes/isetcam/scripts/optics/flare/s_opticsFlare.m</w:t>
+      </w:r>
+    </w:p>
+    <w:p>
+      <w:pPr>
+        <w:rPr>
+          <w:rFonts w:asciiTheme="majorHAnsi" w:hAnsiTheme="majorHAnsi" w:cstheme="majorHAnsi"/>
+          <w:sz w:val="15"/>
+          <w:szCs w:val="15"/>
+        </w:rPr>
+      </w:pPr>
+      <w:r>
+        <w:rPr>
+          <w:rFonts w:asciiTheme="majorHAnsi" w:hAnsiTheme="majorHAnsi" w:cstheme="majorHAnsi"/>
+          <w:sz w:val="15"/>
+          <w:szCs w:val="15"/>
+        </w:rPr>
+        <w:t xml:space="preserve">          </w:t>
+      </w:r>
+      <w:proofErr w:type="spellStart"/>
+      <w:r>
+        <w:rPr>
+          <w:rFonts w:asciiTheme="majorHAnsi" w:hAnsiTheme="majorHAnsi" w:cstheme="majorHAnsi"/>
+          <w:sz w:val="15"/>
+          <w:szCs w:val="15"/>
+        </w:rPr>
+        <w:t>dotMean</w:t>
+      </w:r>
+      <w:proofErr w:type="spellEnd"/>
+      <w:r>
+        <w:rPr>
+          <w:rFonts w:asciiTheme="majorHAnsi" w:hAnsiTheme="majorHAnsi" w:cstheme="majorHAnsi"/>
+          <w:sz w:val="15"/>
+          <w:szCs w:val="15"/>
+        </w:rPr>
+        <w:t>: 20</w:t>
+      </w:r>
+    </w:p>
+    <w:p>
+      <w:pPr>
+        <w:rPr>
+          <w:rFonts w:asciiTheme="majorHAnsi" w:hAnsiTheme="majorHAnsi" w:cstheme="majorHAnsi"/>
+          <w:sz w:val="15"/>
+          <w:szCs w:val="15"/>
+        </w:rPr>
+      </w:pPr>
+      <w:r>
+        <w:rPr>
+          <w:rFonts w:asciiTheme="majorHAnsi" w:hAnsiTheme="majorHAnsi" w:cstheme="majorHAnsi"/>
+          <w:sz w:val="15"/>
+          <w:szCs w:val="15"/>
+        </w:rPr>
+        <w:t xml:space="preserve">            </w:t>
+      </w:r>
+      <w:proofErr w:type="spellStart"/>
+      <w:r>
+        <w:rPr>
+          <w:rFonts w:asciiTheme="majorHAnsi" w:hAnsiTheme="majorHAnsi" w:cstheme="majorHAnsi"/>
+          <w:sz w:val="15"/>
+          <w:szCs w:val="15"/>
+        </w:rPr>
+        <w:t>dotSD</w:t>
+      </w:r>
+      <w:proofErr w:type="spellEnd"/>
+      <w:r>
+        <w:rPr>
+          <w:rFonts w:asciiTheme="majorHAnsi" w:hAnsiTheme="majorHAnsi" w:cstheme="majorHAnsi"/>
+          <w:sz w:val="15"/>
+          <w:szCs w:val="15"/>
+        </w:rPr>
+        <w:t>: 3</w:t>
+      </w:r>
+    </w:p>
+    <w:p>
+      <w:pPr>
+        <w:rPr>
+          <w:rFonts w:asciiTheme="majorHAnsi" w:hAnsiTheme="majorHAnsi" w:cstheme="majorHAnsi"/>
+          <w:sz w:val="15"/>
+          <w:szCs w:val="15"/>
+        </w:rPr>
+      </w:pPr>
+      <w:r>
+        <w:rPr>
+          <w:rFonts w:asciiTheme="majorHAnsi" w:hAnsiTheme="majorHAnsi" w:cstheme="majorHAnsi"/>
+          <w:sz w:val="15"/>
+          <w:szCs w:val="15"/>
+        </w:rPr>
+        <w:t xml:space="preserve">       </w:t>
+      </w:r>
+      <w:proofErr w:type="spellStart"/>
+      <w:r>
+        <w:rPr>
+          <w:rFonts w:asciiTheme="majorHAnsi" w:hAnsiTheme="majorHAnsi" w:cstheme="majorHAnsi"/>
+          <w:sz w:val="15"/>
+          <w:szCs w:val="15"/>
+        </w:rPr>
+        <w:t>dotOpacity</w:t>
+      </w:r>
+      <w:proofErr w:type="spellEnd"/>
+      <w:r>
+        <w:rPr>
+          <w:rFonts w:asciiTheme="majorHAnsi" w:hAnsiTheme="majorHAnsi" w:cstheme="majorHAnsi"/>
+          <w:sz w:val="15"/>
+          <w:szCs w:val="15"/>
+        </w:rPr>
+        <w:t>: 0.5000</w:t>
+      </w:r>
+    </w:p>
+    <w:p>
+      <w:pPr>
+        <w:rPr>
+          <w:rFonts w:asciiTheme="majorHAnsi" w:hAnsiTheme="majorHAnsi" w:cstheme="majorHAnsi"/>
+          <w:sz w:val="15"/>
+          <w:szCs w:val="15"/>
+        </w:rPr>
+      </w:pPr>
+      <w:r>
+        <w:rPr>
+          <w:rFonts w:asciiTheme="majorHAnsi" w:hAnsiTheme="majorHAnsi" w:cstheme="majorHAnsi"/>
+          <w:sz w:val="15"/>
+          <w:szCs w:val="15"/>
+        </w:rPr>
+        <w:t xml:space="preserve">        </w:t>
+      </w:r>
+      <w:proofErr w:type="spellStart"/>
+      <w:r>
+        <w:rPr>
+          <w:rFonts w:asciiTheme="majorHAnsi" w:hAnsiTheme="majorHAnsi" w:cstheme="majorHAnsi"/>
+          <w:sz w:val="15"/>
+          <w:szCs w:val="15"/>
+        </w:rPr>
+        <w:t>dotRadius</w:t>
+      </w:r>
+      <w:proofErr w:type="spellEnd"/>
+      <w:r>
+        <w:rPr>
+          <w:rFonts w:asciiTheme="majorHAnsi" w:hAnsiTheme="majorHAnsi" w:cstheme="majorHAnsi"/>
+          <w:sz w:val="15"/>
+          <w:szCs w:val="15"/>
+        </w:rPr>
+        <w:t>: 1</w:t>
+      </w:r>
+    </w:p>
+    <w:p>
+      <w:pPr>
+        <w:rPr>
+          <w:rFonts w:asciiTheme="majorHAnsi" w:hAnsiTheme="majorHAnsi" w:cstheme="majorHAnsi"/>
+          <w:sz w:val="15"/>
+          <w:szCs w:val="15"/>
+        </w:rPr>
+      </w:pPr>
+      <w:r>
+        <w:rPr>
+          <w:rFonts w:asciiTheme="majorHAnsi" w:hAnsiTheme="majorHAnsi" w:cstheme="majorHAnsi"/>
+          <w:sz w:val="15"/>
+          <w:szCs w:val="15"/>
+        </w:rPr>
+        <w:t xml:space="preserve">         </w:t>
+      </w:r>
+      <w:proofErr w:type="spellStart"/>
+      <w:r>
+        <w:rPr>
+          <w:rFonts w:asciiTheme="majorHAnsi" w:hAnsiTheme="majorHAnsi" w:cstheme="majorHAnsi"/>
+          <w:sz w:val="15"/>
+          <w:szCs w:val="15"/>
+        </w:rPr>
+        <w:t>lineMean</w:t>
+      </w:r>
+      <w:proofErr w:type="spellEnd"/>
+      <w:r>
+        <w:rPr>
+          <w:rFonts w:asciiTheme="majorHAnsi" w:hAnsiTheme="majorHAnsi" w:cstheme="majorHAnsi"/>
+          <w:sz w:val="15"/>
+          <w:szCs w:val="15"/>
+        </w:rPr>
+        <w:t>: 20</w:t>
+      </w:r>
+    </w:p>
+    <w:p>
+      <w:pPr>
+        <w:rPr>
+          <w:rFonts w:asciiTheme="majorHAnsi" w:hAnsiTheme="majorHAnsi" w:cstheme="majorHAnsi"/>
+          <w:sz w:val="15"/>
+          <w:szCs w:val="15"/>
+        </w:rPr>
+      </w:pPr>
+      <w:r>
+        <w:rPr>
+          <w:rFonts w:asciiTheme="majorHAnsi" w:hAnsiTheme="majorHAnsi" w:cstheme="majorHAnsi"/>
+          <w:sz w:val="15"/>
+          <w:szCs w:val="15"/>
+        </w:rPr>
+        <w:t xml:space="preserve">           </w:t>
+      </w:r>
+      <w:proofErr w:type="spellStart"/>
+      <w:r>
+        <w:rPr>
+          <w:rFonts w:asciiTheme="majorHAnsi" w:hAnsiTheme="majorHAnsi" w:cstheme="majorHAnsi"/>
+          <w:sz w:val="15"/>
+          <w:szCs w:val="15"/>
+        </w:rPr>
+        <w:t>lineSD</w:t>
+      </w:r>
+      <w:proofErr w:type="spellEnd"/>
+      <w:r>
+        <w:rPr>
+          <w:rFonts w:asciiTheme="majorHAnsi" w:hAnsiTheme="majorHAnsi" w:cstheme="majorHAnsi"/>
+          <w:sz w:val="15"/>
+          <w:szCs w:val="15"/>
+        </w:rPr>
+        <w:t>: 2</w:t>
+      </w:r>
+    </w:p>
+    <w:p>
+      <w:pPr>
+        <w:rPr>
+          <w:rFonts w:asciiTheme="majorHAnsi" w:hAnsiTheme="majorHAnsi" w:cstheme="majorHAnsi"/>
+          <w:sz w:val="15"/>
+          <w:szCs w:val="15"/>
+        </w:rPr>
+      </w:pPr>
+      <w:r>
+        <w:rPr>
+          <w:rFonts w:asciiTheme="majorHAnsi" w:hAnsiTheme="majorHAnsi" w:cstheme="majorHAnsi"/>
+          <w:sz w:val="15"/>
+          <w:szCs w:val="15"/>
+        </w:rPr>
+        <w:t xml:space="preserve">      </w:t>
+      </w:r>
+      <w:proofErr w:type="spellStart"/>
+      <w:r>
+        <w:rPr>
+          <w:rFonts w:asciiTheme="majorHAnsi" w:hAnsiTheme="majorHAnsi" w:cstheme="majorHAnsi"/>
+          <w:sz w:val="15"/>
+          <w:szCs w:val="15"/>
+        </w:rPr>
+        <w:t>lineOpacity</w:t>
+      </w:r>
+      <w:proofErr w:type="spellEnd"/>
+      <w:r>
+        <w:rPr>
+          <w:rFonts w:asciiTheme="majorHAnsi" w:hAnsiTheme="majorHAnsi" w:cstheme="majorHAnsi"/>
+          <w:sz w:val="15"/>
+          <w:szCs w:val="15"/>
+        </w:rPr>
+        <w:t>: 0.5000</w:t>
+      </w:r>
+    </w:p>
+    <w:p>
+      <w:pPr>
+        <w:rPr>
+          <w:rFonts w:asciiTheme="majorHAnsi" w:hAnsiTheme="majorHAnsi" w:cstheme="majorHAnsi"/>
+          <w:sz w:val="15"/>
+          <w:szCs w:val="15"/>
+        </w:rPr>
+      </w:pPr>
+      <w:r>
+        <w:rPr>
+          <w:rFonts w:asciiTheme="majorHAnsi" w:hAnsiTheme="majorHAnsi" w:cstheme="majorHAnsi"/>
+          <w:sz w:val="15"/>
+          <w:szCs w:val="15"/>
+        </w:rPr>
+        <w:t xml:space="preserve">        </w:t>
+      </w:r>
+      <w:proofErr w:type="spellStart"/>
+      <w:r>
+        <w:rPr>
+          <w:rFonts w:asciiTheme="majorHAnsi" w:hAnsiTheme="majorHAnsi" w:cstheme="majorHAnsi"/>
+          <w:sz w:val="15"/>
+          <w:szCs w:val="15"/>
+        </w:rPr>
+        <w:t>lineWidth</w:t>
+      </w:r>
+      <w:proofErr w:type="spellEnd"/>
+      <w:r>
+        <w:rPr>
+          <w:rFonts w:asciiTheme="majorHAnsi" w:hAnsiTheme="majorHAnsi" w:cstheme="majorHAnsi"/>
+          <w:sz w:val="15"/>
+          <w:szCs w:val="15"/>
+        </w:rPr>
+        <w:t>: 2</w:t>
+      </w:r>
+    </w:p>
+    <w:p>
+      <w:pPr>
+        <w:rPr>
+          <w:rFonts w:asciiTheme="majorHAnsi" w:hAnsiTheme="majorHAnsi" w:cstheme="majorHAnsi"/>
+          <w:sz w:val="15"/>
+          <w:szCs w:val="15"/>
+        </w:rPr>
+      </w:pPr>
+      <w:r>
+        <w:rPr>
+          <w:rFonts w:asciiTheme="majorHAnsi" w:hAnsiTheme="majorHAnsi" w:cstheme="majorHAnsi"/>
+          <w:sz w:val="15"/>
+          <w:szCs w:val="15"/>
+        </w:rPr>
+        <w:t xml:space="preserve">    </w:t>
+      </w:r>
+      <w:proofErr w:type="spellStart"/>
+      <w:r>
+        <w:rPr>
+          <w:rFonts w:asciiTheme="majorHAnsi" w:hAnsiTheme="majorHAnsi" w:cstheme="majorHAnsi"/>
+          <w:sz w:val="15"/>
+          <w:szCs w:val="15"/>
+        </w:rPr>
+        <w:t>segmentLength</w:t>
+      </w:r>
+      <w:proofErr w:type="spellEnd"/>
+      <w:r>
+        <w:rPr>
+          <w:rFonts w:asciiTheme="majorHAnsi" w:hAnsiTheme="majorHAnsi" w:cstheme="majorHAnsi"/>
+          <w:sz w:val="15"/>
+          <w:szCs w:val="15"/>
+        </w:rPr>
+        <w:t>: 600</w:t>
+      </w:r>
+    </w:p>
+    <w:p>
+      <w:pPr>
+        <w:rPr>
+          <w:rFonts w:asciiTheme="majorHAnsi" w:hAnsiTheme="majorHAnsi" w:cstheme="majorHAnsi"/>
+          <w:sz w:val="15"/>
+          <w:szCs w:val="15"/>
+        </w:rPr>
+      </w:pPr>
+      <w:r>
+        <w:rPr>
+          <w:rFonts w:asciiTheme="majorHAnsi" w:hAnsiTheme="majorHAnsi" w:cstheme="majorHAnsi"/>
+          <w:sz w:val="15"/>
+          <w:szCs w:val="15"/>
+        </w:rPr>
+        <w:t xml:space="preserve">           </w:t>
+      </w:r>
+      <w:proofErr w:type="spellStart"/>
+      <w:r>
+        <w:rPr>
+          <w:rFonts w:asciiTheme="majorHAnsi" w:hAnsiTheme="majorHAnsi" w:cstheme="majorHAnsi"/>
+          <w:sz w:val="15"/>
+          <w:szCs w:val="15"/>
+        </w:rPr>
+        <w:t>nsides</w:t>
+      </w:r>
+      <w:proofErr w:type="spellEnd"/>
+      <w:r>
+        <w:rPr>
+          <w:rFonts w:asciiTheme="majorHAnsi" w:hAnsiTheme="majorHAnsi" w:cstheme="majorHAnsi"/>
+          <w:sz w:val="15"/>
+          <w:szCs w:val="15"/>
+        </w:rPr>
+        <w:t>: 3</w:t>
+      </w:r>
+    </w:p>
+    <w:p>
+      <w:pPr>
+        <w:rPr>
+          <w:rFonts w:asciiTheme="majorHAnsi" w:hAnsiTheme="majorHAnsi" w:cstheme="majorHAnsi"/>
+          <w:sz w:val="15"/>
+          <w:szCs w:val="15"/>
+        </w:rPr>
+      </w:pPr>
+    </w:p>
+    <w:p>
+      <w:pPr>
+        <w:rPr>
+          <w:rFonts w:asciiTheme="majorHAnsi" w:hAnsiTheme="majorHAnsi" w:cstheme="majorHAnsi"/>
+          <w:sz w:val="15"/>
+          <w:szCs w:val="15"/>
+        </w:rPr>
+      </w:pPr>
+      <w:r>
+        <w:rPr>
+          <w:rFonts w:asciiTheme="majorHAnsi" w:hAnsiTheme="majorHAnsi" w:cstheme="majorHAnsi"/>
+          <w:sz w:val="15"/>
+          <w:szCs w:val="15"/>
+        </w:rPr>
+        <w:t xml:space="preserve">Warning: The </w:t>
+      </w:r>
+      <w:proofErr w:type="spellStart"/>
+      <w:r>
+        <w:rPr>
+          <w:rFonts w:asciiTheme="majorHAnsi" w:hAnsiTheme="majorHAnsi" w:cstheme="majorHAnsi"/>
+          <w:sz w:val="15"/>
+          <w:szCs w:val="15"/>
+        </w:rPr>
+        <w:t>wvf</w:t>
+      </w:r>
+      <w:proofErr w:type="spellEnd"/>
+      <w:r>
+        <w:rPr>
+          <w:rFonts w:asciiTheme="majorHAnsi" w:hAnsiTheme="majorHAnsi" w:cstheme="majorHAnsi"/>
+          <w:sz w:val="15"/>
+          <w:szCs w:val="15"/>
+        </w:rPr>
+        <w:t xml:space="preserve"> wavelengths should match the scene.  Recomputing </w:t>
+      </w:r>
+    </w:p>
+    <w:p>
+      <w:pPr>
+        <w:rPr>
+          <w:rFonts w:asciiTheme="majorHAnsi" w:hAnsiTheme="majorHAnsi" w:cstheme="majorHAnsi"/>
+          <w:sz w:val="15"/>
+          <w:szCs w:val="15"/>
+        </w:rPr>
+      </w:pPr>
+      <w:r>
+        <w:rPr>
+          <w:rFonts w:asciiTheme="majorHAnsi" w:hAnsiTheme="majorHAnsi" w:cstheme="majorHAnsi"/>
+          <w:sz w:val="15"/>
+          <w:szCs w:val="15"/>
+        </w:rPr>
+        <w:t xml:space="preserve">&gt; In </w:t>
+      </w:r>
+      <w:proofErr w:type="spellStart"/>
+      <w:r>
+        <w:rPr>
+          <w:rFonts w:asciiTheme="majorHAnsi" w:hAnsiTheme="majorHAnsi" w:cstheme="majorHAnsi"/>
+          <w:sz w:val="15"/>
+          <w:szCs w:val="15"/>
+        </w:rPr>
+        <w:t>oiCompute</w:t>
+      </w:r>
+      <w:proofErr w:type="spellEnd"/>
+      <w:r>
+        <w:rPr>
+          <w:rFonts w:asciiTheme="majorHAnsi" w:hAnsiTheme="majorHAnsi" w:cstheme="majorHAnsi"/>
+          <w:sz w:val="15"/>
+          <w:szCs w:val="15"/>
+        </w:rPr>
+        <w:t xml:space="preserve"> (line 143)</w:t>
+      </w:r>
+    </w:p>
+    <w:p>
+      <w:pPr>
+        <w:rPr>
+          <w:rFonts w:asciiTheme="majorHAnsi" w:hAnsiTheme="majorHAnsi" w:cstheme="majorHAnsi"/>
+          <w:sz w:val="15"/>
+          <w:szCs w:val="15"/>
+        </w:rPr>
+      </w:pPr>
+      <w:r>
+        <w:rPr>
+          <w:rFonts w:asciiTheme="majorHAnsi" w:hAnsiTheme="majorHAnsi" w:cstheme="majorHAnsi"/>
+          <w:sz w:val="15"/>
+          <w:szCs w:val="15"/>
+        </w:rPr>
+        <w:t xml:space="preserve">In </w:t>
+      </w:r>
+      <w:proofErr w:type="spellStart"/>
+      <w:r>
+        <w:rPr>
+          <w:rFonts w:asciiTheme="majorHAnsi" w:hAnsiTheme="majorHAnsi" w:cstheme="majorHAnsi"/>
+          <w:sz w:val="15"/>
+          <w:szCs w:val="15"/>
+        </w:rPr>
+        <w:t>s_opticsFlare</w:t>
+      </w:r>
+      <w:proofErr w:type="spellEnd"/>
+      <w:r>
+        <w:rPr>
+          <w:rFonts w:asciiTheme="majorHAnsi" w:hAnsiTheme="majorHAnsi" w:cstheme="majorHAnsi"/>
+          <w:sz w:val="15"/>
+          <w:szCs w:val="15"/>
+        </w:rPr>
+        <w:t xml:space="preserve"> (line 48)</w:t>
+      </w:r>
+    </w:p>
+    <w:p>
+      <w:pPr>
+        <w:rPr>
+          <w:rFonts w:asciiTheme="majorHAnsi" w:hAnsiTheme="majorHAnsi" w:cstheme="majorHAnsi"/>
+          <w:sz w:val="15"/>
+          <w:szCs w:val="15"/>
+        </w:rPr>
+      </w:pPr>
+      <w:r>
+        <w:rPr>
+          <w:rFonts w:asciiTheme="majorHAnsi" w:hAnsiTheme="majorHAnsi" w:cstheme="majorHAnsi"/>
+          <w:sz w:val="15"/>
+          <w:szCs w:val="15"/>
+        </w:rPr>
+        <w:t xml:space="preserve">In </w:t>
+      </w:r>
+      <w:proofErr w:type="spellStart"/>
+      <w:r>
+        <w:rPr>
+          <w:rFonts w:asciiTheme="majorHAnsi" w:hAnsiTheme="majorHAnsi" w:cstheme="majorHAnsi"/>
+          <w:sz w:val="15"/>
+          <w:szCs w:val="15"/>
+        </w:rPr>
+        <w:t>UnitTest.runProjectTutorials</w:t>
+      </w:r>
+      <w:proofErr w:type="spellEnd"/>
+      <w:r>
+        <w:rPr>
+          <w:rFonts w:asciiTheme="majorHAnsi" w:hAnsiTheme="majorHAnsi" w:cstheme="majorHAnsi"/>
+          <w:sz w:val="15"/>
+          <w:szCs w:val="15"/>
+        </w:rPr>
+        <w:t>&gt;</w:t>
+      </w:r>
+      <w:proofErr w:type="spellStart"/>
+      <w:r>
+        <w:rPr>
+          <w:rFonts w:asciiTheme="majorHAnsi" w:hAnsiTheme="majorHAnsi" w:cstheme="majorHAnsi"/>
+          <w:sz w:val="15"/>
+          <w:szCs w:val="15"/>
+        </w:rPr>
+        <w:t>runTheTutorial</w:t>
+      </w:r>
+      <w:proofErr w:type="spellEnd"/>
+      <w:r>
+        <w:rPr>
+          <w:rFonts w:asciiTheme="majorHAnsi" w:hAnsiTheme="majorHAnsi" w:cstheme="majorHAnsi"/>
+          <w:sz w:val="15"/>
+          <w:szCs w:val="15"/>
+        </w:rPr>
+        <w:t xml:space="preserve"> (line 131)</w:t>
+      </w:r>
+    </w:p>
+    <w:p>
+      <w:pPr>
+        <w:rPr>
+          <w:rFonts w:asciiTheme="majorHAnsi" w:hAnsiTheme="majorHAnsi" w:cstheme="majorHAnsi"/>
+          <w:sz w:val="15"/>
+          <w:szCs w:val="15"/>
+        </w:rPr>
+      </w:pPr>
+      <w:r>
+        <w:rPr>
+          <w:rFonts w:asciiTheme="majorHAnsi" w:hAnsiTheme="majorHAnsi" w:cstheme="majorHAnsi"/>
+          <w:sz w:val="15"/>
+          <w:szCs w:val="15"/>
+        </w:rPr>
+        <w:t xml:space="preserve">In </w:t>
+      </w:r>
+      <w:proofErr w:type="spellStart"/>
+      <w:r>
+        <w:rPr>
+          <w:rFonts w:asciiTheme="majorHAnsi" w:hAnsiTheme="majorHAnsi" w:cstheme="majorHAnsi"/>
+          <w:sz w:val="15"/>
+          <w:szCs w:val="15"/>
+        </w:rPr>
+        <w:t>UnitTest.runProjectTutorials</w:t>
+      </w:r>
+      <w:proofErr w:type="spellEnd"/>
+      <w:r>
+        <w:rPr>
+          <w:rFonts w:asciiTheme="majorHAnsi" w:hAnsiTheme="majorHAnsi" w:cstheme="majorHAnsi"/>
+          <w:sz w:val="15"/>
+          <w:szCs w:val="15"/>
+        </w:rPr>
+        <w:t xml:space="preserve"> (line 80)</w:t>
+      </w:r>
+    </w:p>
+    <w:p>
+      <w:pPr>
+        <w:rPr>
+          <w:rFonts w:asciiTheme="majorHAnsi" w:hAnsiTheme="majorHAnsi" w:cstheme="majorHAnsi"/>
+          <w:sz w:val="15"/>
+          <w:szCs w:val="15"/>
+        </w:rPr>
+      </w:pPr>
+      <w:r>
+        <w:rPr>
+          <w:rFonts w:asciiTheme="majorHAnsi" w:hAnsiTheme="majorHAnsi" w:cstheme="majorHAnsi"/>
+          <w:sz w:val="15"/>
+          <w:szCs w:val="15"/>
+        </w:rPr>
+        <w:t xml:space="preserve">In </w:t>
+      </w:r>
+      <w:proofErr w:type="spellStart"/>
+      <w:r>
+        <w:rPr>
+          <w:rFonts w:asciiTheme="majorHAnsi" w:hAnsiTheme="majorHAnsi" w:cstheme="majorHAnsi"/>
+          <w:sz w:val="15"/>
+          <w:szCs w:val="15"/>
+        </w:rPr>
+        <w:t>ieValidate</w:t>
+      </w:r>
+      <w:proofErr w:type="spellEnd"/>
+      <w:r>
+        <w:rPr>
+          <w:rFonts w:asciiTheme="majorHAnsi" w:hAnsiTheme="majorHAnsi" w:cstheme="majorHAnsi"/>
+          <w:sz w:val="15"/>
+          <w:szCs w:val="15"/>
+        </w:rPr>
+        <w:t xml:space="preserve"> (line 227)</w:t>
+      </w:r>
+    </w:p>
+    <w:p>
+      <w:pPr>
+        <w:rPr>
+          <w:rFonts w:asciiTheme="majorHAnsi" w:hAnsiTheme="majorHAnsi" w:cstheme="majorHAnsi"/>
+          <w:sz w:val="15"/>
+          <w:szCs w:val="15"/>
+        </w:rPr>
+      </w:pPr>
+    </w:p>
+    <w:p>
+      <w:pPr>
+        <w:rPr>
+          <w:rFonts w:asciiTheme="majorHAnsi" w:hAnsiTheme="majorHAnsi" w:cstheme="majorHAnsi"/>
+          <w:sz w:val="15"/>
+          <w:szCs w:val="15"/>
+        </w:rPr>
+      </w:pPr>
+      <w:r>
+        <w:rPr>
+          <w:rFonts w:asciiTheme="majorHAnsi" w:hAnsiTheme="majorHAnsi" w:cstheme="majorHAnsi"/>
+          <w:sz w:val="15"/>
+          <w:szCs w:val="15"/>
+        </w:rPr>
+        <w:t>*****</w:t>
+      </w:r>
+    </w:p>
+    <w:p>
+      <w:pPr>
+        <w:rPr>
+          <w:rFonts w:asciiTheme="majorHAnsi" w:hAnsiTheme="majorHAnsi" w:cstheme="majorHAnsi"/>
+          <w:sz w:val="15"/>
+          <w:szCs w:val="15"/>
+        </w:rPr>
+      </w:pPr>
+      <w:r>
+        <w:rPr>
+          <w:rFonts w:asciiTheme="majorHAnsi" w:hAnsiTheme="majorHAnsi" w:cstheme="majorHAnsi"/>
+          <w:sz w:val="15"/>
+          <w:szCs w:val="15"/>
+        </w:rPr>
+        <w:t>This warning seems suboptimal.</w:t>
+      </w:r>
+    </w:p>
+    <w:p>
+      <w:pPr>
+        <w:rPr>
+          <w:rFonts w:asciiTheme="majorHAnsi" w:hAnsiTheme="majorHAnsi" w:cstheme="majorHAnsi"/>
+          <w:sz w:val="15"/>
+          <w:szCs w:val="15"/>
+        </w:rPr>
+      </w:pPr>
+    </w:p>
+    <w:p>
+      <w:pPr>
+        <w:rPr>
+          <w:rFonts w:asciiTheme="majorHAnsi" w:hAnsiTheme="majorHAnsi" w:cstheme="majorHAnsi"/>
+          <w:sz w:val="15"/>
+          <w:szCs w:val="15"/>
+        </w:rPr>
+      </w:pPr>
+      <w:r>
+        <w:rPr>
+          <w:rFonts w:asciiTheme="majorHAnsi" w:hAnsiTheme="majorHAnsi" w:cstheme="majorHAnsi"/>
+          <w:sz w:val="15"/>
+          <w:szCs w:val="15"/>
+        </w:rPr>
+        <w:t>Running /Users/dhb/Documents/MATLAB/toolboxes/isetcam/scripts/sensor/s_sensorMacbethDaylightEstimate.m</w:t>
+      </w:r>
+    </w:p>
+    <w:p>
+      <w:pPr>
+        <w:rPr>
+          <w:rFonts w:asciiTheme="majorHAnsi" w:hAnsiTheme="majorHAnsi" w:cstheme="majorHAnsi"/>
+          <w:sz w:val="15"/>
+          <w:szCs w:val="15"/>
+        </w:rPr>
+      </w:pPr>
+      <w:r>
+        <w:rPr>
+          <w:rFonts w:asciiTheme="majorHAnsi" w:hAnsiTheme="majorHAnsi" w:cstheme="majorHAnsi"/>
+          <w:sz w:val="15"/>
+          <w:szCs w:val="15"/>
+        </w:rPr>
+        <w:t xml:space="preserve">Warning: Matrix is singular, close to singular or badly scaled. Results may be inaccurate. RCOND = </w:t>
+      </w:r>
+      <w:proofErr w:type="spellStart"/>
+      <w:r>
+        <w:rPr>
+          <w:rFonts w:asciiTheme="majorHAnsi" w:hAnsiTheme="majorHAnsi" w:cstheme="majorHAnsi"/>
+          <w:sz w:val="15"/>
+          <w:szCs w:val="15"/>
+        </w:rPr>
+        <w:t>NaN</w:t>
+      </w:r>
+      <w:proofErr w:type="spellEnd"/>
+      <w:r>
+        <w:rPr>
+          <w:rFonts w:asciiTheme="majorHAnsi" w:hAnsiTheme="majorHAnsi" w:cstheme="majorHAnsi"/>
+          <w:sz w:val="15"/>
+          <w:szCs w:val="15"/>
+        </w:rPr>
+        <w:t xml:space="preserve">. </w:t>
+      </w:r>
+    </w:p>
+    <w:p>
+      <w:pPr>
+        <w:rPr>
+          <w:rFonts w:asciiTheme="majorHAnsi" w:hAnsiTheme="majorHAnsi" w:cstheme="majorHAnsi"/>
+          <w:sz w:val="15"/>
+          <w:szCs w:val="15"/>
+        </w:rPr>
+      </w:pPr>
+      <w:r>
+        <w:rPr>
+          <w:rFonts w:asciiTheme="majorHAnsi" w:hAnsiTheme="majorHAnsi" w:cstheme="majorHAnsi"/>
+          <w:sz w:val="15"/>
+          <w:szCs w:val="15"/>
+        </w:rPr>
+        <w:t xml:space="preserve">&gt; In </w:t>
+      </w:r>
+      <w:proofErr w:type="spellStart"/>
+      <w:r>
+        <w:rPr>
+          <w:rFonts w:asciiTheme="majorHAnsi" w:hAnsiTheme="majorHAnsi" w:cstheme="majorHAnsi"/>
+          <w:sz w:val="15"/>
+          <w:szCs w:val="15"/>
+        </w:rPr>
+        <w:t>s_sensorMacbethDaylightEstimate</w:t>
+      </w:r>
+      <w:proofErr w:type="spellEnd"/>
+      <w:r>
+        <w:rPr>
+          <w:rFonts w:asciiTheme="majorHAnsi" w:hAnsiTheme="majorHAnsi" w:cstheme="majorHAnsi"/>
+          <w:sz w:val="15"/>
+          <w:szCs w:val="15"/>
+        </w:rPr>
+        <w:t xml:space="preserve"> (line 83)</w:t>
+      </w:r>
+    </w:p>
+    <w:p>
+      <w:pPr>
+        <w:rPr>
+          <w:rFonts w:asciiTheme="majorHAnsi" w:hAnsiTheme="majorHAnsi" w:cstheme="majorHAnsi"/>
+          <w:sz w:val="15"/>
+          <w:szCs w:val="15"/>
+        </w:rPr>
+      </w:pPr>
+      <w:r>
+        <w:rPr>
+          <w:rFonts w:asciiTheme="majorHAnsi" w:hAnsiTheme="majorHAnsi" w:cstheme="majorHAnsi"/>
+          <w:sz w:val="15"/>
+          <w:szCs w:val="15"/>
+        </w:rPr>
+        <w:t xml:space="preserve">In </w:t>
+      </w:r>
+      <w:proofErr w:type="spellStart"/>
+      <w:r>
+        <w:rPr>
+          <w:rFonts w:asciiTheme="majorHAnsi" w:hAnsiTheme="majorHAnsi" w:cstheme="majorHAnsi"/>
+          <w:sz w:val="15"/>
+          <w:szCs w:val="15"/>
+        </w:rPr>
+        <w:t>UnitTest.runProjectTutorials</w:t>
+      </w:r>
+      <w:proofErr w:type="spellEnd"/>
+      <w:r>
+        <w:rPr>
+          <w:rFonts w:asciiTheme="majorHAnsi" w:hAnsiTheme="majorHAnsi" w:cstheme="majorHAnsi"/>
+          <w:sz w:val="15"/>
+          <w:szCs w:val="15"/>
+        </w:rPr>
+        <w:t>&gt;</w:t>
+      </w:r>
+      <w:proofErr w:type="spellStart"/>
+      <w:r>
+        <w:rPr>
+          <w:rFonts w:asciiTheme="majorHAnsi" w:hAnsiTheme="majorHAnsi" w:cstheme="majorHAnsi"/>
+          <w:sz w:val="15"/>
+          <w:szCs w:val="15"/>
+        </w:rPr>
+        <w:t>runTheTutorial</w:t>
+      </w:r>
+      <w:proofErr w:type="spellEnd"/>
+      <w:r>
+        <w:rPr>
+          <w:rFonts w:asciiTheme="majorHAnsi" w:hAnsiTheme="majorHAnsi" w:cstheme="majorHAnsi"/>
+          <w:sz w:val="15"/>
+          <w:szCs w:val="15"/>
+        </w:rPr>
+        <w:t xml:space="preserve"> (line 131)</w:t>
+      </w:r>
+    </w:p>
+    <w:p>
+      <w:pPr>
+        <w:rPr>
+          <w:rFonts w:asciiTheme="majorHAnsi" w:hAnsiTheme="majorHAnsi" w:cstheme="majorHAnsi"/>
+          <w:sz w:val="15"/>
+          <w:szCs w:val="15"/>
+        </w:rPr>
+      </w:pPr>
+      <w:r>
+        <w:rPr>
+          <w:rFonts w:asciiTheme="majorHAnsi" w:hAnsiTheme="majorHAnsi" w:cstheme="majorHAnsi"/>
+          <w:sz w:val="15"/>
+          <w:szCs w:val="15"/>
+        </w:rPr>
+        <w:t xml:space="preserve">In </w:t>
+      </w:r>
+      <w:proofErr w:type="spellStart"/>
+      <w:r>
+        <w:rPr>
+          <w:rFonts w:asciiTheme="majorHAnsi" w:hAnsiTheme="majorHAnsi" w:cstheme="majorHAnsi"/>
+          <w:sz w:val="15"/>
+          <w:szCs w:val="15"/>
+        </w:rPr>
+        <w:t>UnitTest.runProjectTutorials</w:t>
+      </w:r>
+      <w:proofErr w:type="spellEnd"/>
+      <w:r>
+        <w:rPr>
+          <w:rFonts w:asciiTheme="majorHAnsi" w:hAnsiTheme="majorHAnsi" w:cstheme="majorHAnsi"/>
+          <w:sz w:val="15"/>
+          <w:szCs w:val="15"/>
+        </w:rPr>
+        <w:t xml:space="preserve"> (line 80)</w:t>
+      </w:r>
+    </w:p>
+    <w:p>
+      <w:pPr>
+        <w:rPr>
+          <w:rFonts w:asciiTheme="majorHAnsi" w:hAnsiTheme="majorHAnsi" w:cstheme="majorHAnsi"/>
+          <w:sz w:val="15"/>
+          <w:szCs w:val="15"/>
+        </w:rPr>
+      </w:pPr>
+      <w:r>
+        <w:rPr>
+          <w:rFonts w:asciiTheme="majorHAnsi" w:hAnsiTheme="majorHAnsi" w:cstheme="majorHAnsi"/>
+          <w:sz w:val="15"/>
+          <w:szCs w:val="15"/>
+        </w:rPr>
+        <w:t xml:space="preserve">In </w:t>
+      </w:r>
+      <w:proofErr w:type="spellStart"/>
+      <w:r>
+        <w:rPr>
+          <w:rFonts w:asciiTheme="majorHAnsi" w:hAnsiTheme="majorHAnsi" w:cstheme="majorHAnsi"/>
+          <w:sz w:val="15"/>
+          <w:szCs w:val="15"/>
+        </w:rPr>
+        <w:t>ieValidate</w:t>
+      </w:r>
+      <w:proofErr w:type="spellEnd"/>
+      <w:r>
+        <w:rPr>
+          <w:rFonts w:asciiTheme="majorHAnsi" w:hAnsiTheme="majorHAnsi" w:cstheme="majorHAnsi"/>
+          <w:sz w:val="15"/>
+          <w:szCs w:val="15"/>
+        </w:rPr>
+        <w:t xml:space="preserve"> (line 227)</w:t>
+      </w:r>
+    </w:p>
+    <w:p>
+      <w:pPr>
+        <w:rPr>
+          <w:rFonts w:asciiTheme="majorHAnsi" w:hAnsiTheme="majorHAnsi" w:cstheme="majorHAnsi"/>
+          <w:sz w:val="15"/>
+          <w:szCs w:val="15"/>
+        </w:rPr>
+      </w:pPr>
+      <w:r>
+        <w:rPr>
+          <w:rFonts w:asciiTheme="majorHAnsi" w:hAnsiTheme="majorHAnsi" w:cstheme="majorHAnsi"/>
+          <w:sz w:val="15"/>
+          <w:szCs w:val="15"/>
+        </w:rPr>
+        <w:t xml:space="preserve"> </w:t>
+      </w:r>
+    </w:p>
+    <w:p>
+      <w:pPr>
+        <w:rPr>
+          <w:rFonts w:asciiTheme="majorHAnsi" w:hAnsiTheme="majorHAnsi" w:cstheme="majorHAnsi"/>
+          <w:sz w:val="15"/>
+          <w:szCs w:val="15"/>
+        </w:rPr>
+      </w:pPr>
+      <w:r>
+        <w:rPr>
+          <w:rFonts w:asciiTheme="majorHAnsi" w:hAnsiTheme="majorHAnsi" w:cstheme="majorHAnsi"/>
+          <w:sz w:val="15"/>
+          <w:szCs w:val="15"/>
+        </w:rPr>
+        <w:t xml:space="preserve">   </w:t>
+      </w:r>
+      <w:proofErr w:type="spellStart"/>
+      <w:r>
+        <w:rPr>
+          <w:rFonts w:asciiTheme="majorHAnsi" w:hAnsiTheme="majorHAnsi" w:cstheme="majorHAnsi"/>
+          <w:sz w:val="15"/>
+          <w:szCs w:val="15"/>
+        </w:rPr>
+        <w:t>NaN</w:t>
+      </w:r>
+      <w:proofErr w:type="spellEnd"/>
+    </w:p>
+    <w:p>
+      <w:pPr>
+        <w:rPr>
+          <w:rFonts w:asciiTheme="majorHAnsi" w:hAnsiTheme="majorHAnsi" w:cstheme="majorHAnsi"/>
+          <w:sz w:val="15"/>
+          <w:szCs w:val="15"/>
+        </w:rPr>
+      </w:pPr>
+      <w:r>
+        <w:rPr>
+          <w:rFonts w:asciiTheme="majorHAnsi" w:hAnsiTheme="majorHAnsi" w:cstheme="majorHAnsi"/>
+          <w:sz w:val="15"/>
+          <w:szCs w:val="15"/>
+        </w:rPr>
+        <w:t xml:space="preserve">   </w:t>
+      </w:r>
+      <w:proofErr w:type="spellStart"/>
+      <w:r>
+        <w:rPr>
+          <w:rFonts w:asciiTheme="majorHAnsi" w:hAnsiTheme="majorHAnsi" w:cstheme="majorHAnsi"/>
+          <w:sz w:val="15"/>
+          <w:szCs w:val="15"/>
+        </w:rPr>
+        <w:t>NaN</w:t>
+      </w:r>
+      <w:proofErr w:type="spellEnd"/>
+    </w:p>
+    <w:p>
+      <w:pPr>
+        <w:rPr>
+          <w:rFonts w:asciiTheme="majorHAnsi" w:hAnsiTheme="majorHAnsi" w:cstheme="majorHAnsi"/>
+          <w:sz w:val="15"/>
+          <w:szCs w:val="15"/>
+        </w:rPr>
+      </w:pPr>
+      <w:r>
+        <w:rPr>
+          <w:rFonts w:asciiTheme="majorHAnsi" w:hAnsiTheme="majorHAnsi" w:cstheme="majorHAnsi"/>
+          <w:sz w:val="15"/>
+          <w:szCs w:val="15"/>
+        </w:rPr>
+        <w:lastRenderedPageBreak/>
+        <w:t xml:space="preserve">   </w:t>
+      </w:r>
+      <w:proofErr w:type="spellStart"/>
+      <w:r>
+        <w:rPr>
+          <w:rFonts w:asciiTheme="majorHAnsi" w:hAnsiTheme="majorHAnsi" w:cstheme="majorHAnsi"/>
+          <w:sz w:val="15"/>
+          <w:szCs w:val="15"/>
+        </w:rPr>
+        <w:t>NaN</w:t>
+      </w:r>
+      <w:proofErr w:type="spellEnd"/>
+    </w:p>
+    <w:p>
+      <w:pPr>
+        <w:rPr>
+          <w:rFonts w:asciiTheme="majorHAnsi" w:hAnsiTheme="majorHAnsi" w:cstheme="majorHAnsi"/>
+          <w:sz w:val="15"/>
+          <w:szCs w:val="15"/>
+        </w:rPr>
+      </w:pPr>
+    </w:p>
+    <w:p>
+      <w:pPr>
+        <w:rPr>
+          <w:rFonts w:asciiTheme="majorHAnsi" w:hAnsiTheme="majorHAnsi" w:cstheme="majorHAnsi"/>
+          <w:sz w:val="15"/>
+          <w:szCs w:val="15"/>
+        </w:rPr>
+      </w:pPr>
+      <w:r>
+        <w:rPr>
+          <w:rFonts w:asciiTheme="majorHAnsi" w:hAnsiTheme="majorHAnsi" w:cstheme="majorHAnsi"/>
+          <w:sz w:val="15"/>
+          <w:szCs w:val="15"/>
+        </w:rPr>
+        <w:t>*****</w:t>
+      </w:r>
+    </w:p>
+    <w:p>
+      <w:pPr>
+        <w:rPr>
+          <w:rFonts w:asciiTheme="majorHAnsi" w:hAnsiTheme="majorHAnsi" w:cstheme="majorHAnsi"/>
+          <w:sz w:val="15"/>
+          <w:szCs w:val="15"/>
+        </w:rPr>
+      </w:pPr>
+      <w:proofErr w:type="spellStart"/>
+      <w:r>
+        <w:rPr>
+          <w:rFonts w:asciiTheme="majorHAnsi" w:hAnsiTheme="majorHAnsi" w:cstheme="majorHAnsi"/>
+          <w:sz w:val="15"/>
+          <w:szCs w:val="15"/>
+        </w:rPr>
+        <w:t>s_sensorNoise</w:t>
+      </w:r>
+      <w:proofErr w:type="spellEnd"/>
+    </w:p>
+    <w:p>
+      <w:pPr>
+        <w:rPr>
+          <w:rFonts w:asciiTheme="majorHAnsi" w:hAnsiTheme="majorHAnsi" w:cstheme="majorHAnsi"/>
+          <w:sz w:val="15"/>
+          <w:szCs w:val="15"/>
+        </w:rPr>
+      </w:pPr>
+      <w:r>
+        <w:rPr>
+          <w:rFonts w:asciiTheme="majorHAnsi" w:hAnsiTheme="majorHAnsi" w:cstheme="majorHAnsi"/>
+          <w:sz w:val="15"/>
+          <w:szCs w:val="15"/>
+        </w:rPr>
+        <w:tab/>
+        <w:t>Needs updating for new noise model.</w:t>
+      </w:r>
+    </w:p>
+    <w:p>
+      <w:pPr>
+        <w:rPr>
+          <w:rFonts w:asciiTheme="majorHAnsi" w:hAnsiTheme="majorHAnsi" w:cstheme="majorHAnsi"/>
+          <w:sz w:val="15"/>
+          <w:szCs w:val="15"/>
+        </w:rPr>
+      </w:pPr>
+    </w:p>
+    <w:p>
+      <w:pPr>
+        <w:rPr>
+          <w:rFonts w:asciiTheme="majorHAnsi" w:hAnsiTheme="majorHAnsi" w:cstheme="majorHAnsi"/>
+          <w:sz w:val="15"/>
+          <w:szCs w:val="15"/>
+        </w:rPr>
+      </w:pPr>
+      <w:r>
+        <w:rPr>
+          <w:rFonts w:asciiTheme="majorHAnsi" w:hAnsiTheme="majorHAnsi" w:cstheme="majorHAnsi"/>
+          <w:sz w:val="15"/>
+          <w:szCs w:val="15"/>
+        </w:rPr>
+        <w:t>/Users/dhb/Documents/MATLAB/toolboxes/isetcam/scripts/faces/s_faceDetectionDemo.m -- BROKEN!</w:t>
+      </w:r>
+    </w:p>
+    <w:p>
+      <w:pPr>
+        <w:rPr>
+          <w:rFonts w:asciiTheme="majorHAnsi" w:hAnsiTheme="majorHAnsi" w:cstheme="majorHAnsi"/>
+          <w:sz w:val="15"/>
+          <w:szCs w:val="15"/>
+        </w:rPr>
+      </w:pPr>
+    </w:p>
+    <w:p>
+      <w:pPr>
+        <w:rPr>
+          <w:rFonts w:asciiTheme="majorHAnsi" w:hAnsiTheme="majorHAnsi" w:cstheme="majorHAnsi"/>
+          <w:sz w:val="15"/>
+          <w:szCs w:val="15"/>
+        </w:rPr>
+      </w:pPr>
+      <w:r>
+        <w:rPr>
+          <w:rFonts w:asciiTheme="majorHAnsi" w:hAnsiTheme="majorHAnsi" w:cstheme="majorHAnsi"/>
+          <w:sz w:val="15"/>
+          <w:szCs w:val="15"/>
+        </w:rPr>
+        <w:t>/Users/dhb/Documents/MATLAB/toolboxes/isetcam/scripts/image/jpegFiles/dctAlgorithm.m -- BROKEN!</w:t>
+      </w:r>
+    </w:p>
+    <w:p>
+      <w:pPr>
+        <w:rPr>
+          <w:rFonts w:asciiTheme="majorHAnsi" w:hAnsiTheme="majorHAnsi" w:cstheme="majorHAnsi"/>
+          <w:sz w:val="15"/>
+          <w:szCs w:val="15"/>
+        </w:rPr>
+      </w:pPr>
+      <w:r>
+        <w:rPr>
+          <w:rFonts w:asciiTheme="majorHAnsi" w:hAnsiTheme="majorHAnsi" w:cstheme="majorHAnsi"/>
+          <w:sz w:val="15"/>
+          <w:szCs w:val="15"/>
+        </w:rPr>
+        <w:t>/Users/dhb/Documents/MATLAB/toolboxes/isetcam/scripts/image/jpegFiles/dctidct.m -- BROKEN!</w:t>
+      </w:r>
+    </w:p>
+    <w:p>
+      <w:pPr>
+        <w:rPr>
+          <w:rFonts w:asciiTheme="majorHAnsi" w:hAnsiTheme="majorHAnsi" w:cstheme="majorHAnsi"/>
+          <w:sz w:val="15"/>
+          <w:szCs w:val="15"/>
+        </w:rPr>
+      </w:pPr>
+      <w:r>
+        <w:rPr>
+          <w:rFonts w:asciiTheme="majorHAnsi" w:hAnsiTheme="majorHAnsi" w:cstheme="majorHAnsi"/>
+          <w:sz w:val="15"/>
+          <w:szCs w:val="15"/>
+        </w:rPr>
+        <w:t>/Users/dhb/Documents/MATLAB/toolboxes/isetcam/scripts/image/jpegFiles/entropy_file.m -- BROKEN!</w:t>
+      </w:r>
+    </w:p>
+    <w:p>
+      <w:pPr>
+        <w:rPr>
+          <w:rFonts w:asciiTheme="majorHAnsi" w:hAnsiTheme="majorHAnsi" w:cstheme="majorHAnsi"/>
+          <w:sz w:val="15"/>
+          <w:szCs w:val="15"/>
+        </w:rPr>
+      </w:pPr>
+      <w:r>
+        <w:rPr>
+          <w:rFonts w:asciiTheme="majorHAnsi" w:hAnsiTheme="majorHAnsi" w:cstheme="majorHAnsi"/>
+          <w:sz w:val="15"/>
+          <w:szCs w:val="15"/>
+        </w:rPr>
+        <w:t>/Users/dhb/Documents/MATLAB/toolboxes/isetcam/scripts/image/jpegFiles/jpegCoef.m -- BROKEN!</w:t>
+      </w:r>
+    </w:p>
+    <w:p>
+      <w:pPr>
+        <w:rPr>
+          <w:rFonts w:asciiTheme="majorHAnsi" w:hAnsiTheme="majorHAnsi" w:cstheme="majorHAnsi"/>
+          <w:sz w:val="15"/>
+          <w:szCs w:val="15"/>
+        </w:rPr>
+      </w:pPr>
+      <w:r>
+        <w:rPr>
+          <w:rFonts w:asciiTheme="majorHAnsi" w:hAnsiTheme="majorHAnsi" w:cstheme="majorHAnsi"/>
+          <w:sz w:val="15"/>
+          <w:szCs w:val="15"/>
+        </w:rPr>
+        <w:t>/Users/dhb/Documents/MATLAB/toolboxes/isetcam/scripts/image/jpegFiles/jpegCompress.m -- BROKEN!</w:t>
+      </w:r>
+    </w:p>
+    <w:p>
+      <w:pPr>
+        <w:rPr>
+          <w:rFonts w:asciiTheme="majorHAnsi" w:hAnsiTheme="majorHAnsi" w:cstheme="majorHAnsi"/>
+          <w:sz w:val="15"/>
+          <w:szCs w:val="15"/>
+        </w:rPr>
+      </w:pPr>
+      <w:r>
+        <w:rPr>
+          <w:rFonts w:asciiTheme="majorHAnsi" w:hAnsiTheme="majorHAnsi" w:cstheme="majorHAnsi"/>
+          <w:sz w:val="15"/>
+          <w:szCs w:val="15"/>
+        </w:rPr>
+        <w:t>/Users/dhb/Documents/MATLAB/toolboxes/isetcam/scripts/image/jpegFiles/jpegRGB.m -- BROKEN!</w:t>
+      </w:r>
+    </w:p>
+    <w:p>
+      <w:pPr>
+        <w:rPr>
+          <w:rFonts w:asciiTheme="majorHAnsi" w:hAnsiTheme="majorHAnsi" w:cstheme="majorHAnsi"/>
+          <w:sz w:val="15"/>
+          <w:szCs w:val="15"/>
+        </w:rPr>
+      </w:pPr>
+      <w:r>
+        <w:rPr>
+          <w:rFonts w:asciiTheme="majorHAnsi" w:hAnsiTheme="majorHAnsi" w:cstheme="majorHAnsi"/>
+          <w:sz w:val="15"/>
+          <w:szCs w:val="15"/>
+        </w:rPr>
+        <w:t>/Users/dhb/Documents/MATLAB/toolboxes/isetcam/scripts/image/jpegFiles/jpeg_qtables.m -- BROKEN!</w:t>
+      </w:r>
+    </w:p>
+    <w:p>
+      <w:pPr>
+        <w:rPr>
+          <w:rFonts w:asciiTheme="majorHAnsi" w:hAnsiTheme="majorHAnsi" w:cstheme="majorHAnsi"/>
+          <w:sz w:val="15"/>
+          <w:szCs w:val="15"/>
+        </w:rPr>
+      </w:pPr>
+      <w:r>
+        <w:rPr>
+          <w:rFonts w:asciiTheme="majorHAnsi" w:hAnsiTheme="majorHAnsi" w:cstheme="majorHAnsi"/>
+          <w:sz w:val="15"/>
+          <w:szCs w:val="15"/>
+        </w:rPr>
+        <w:t>/Users/dhb/Documents/MATLAB/toolboxes/isetcam/scripts/image/jpegFiles/jpgread.m -- BROKEN!</w:t>
+      </w:r>
+    </w:p>
+    <w:p>
+      <w:pPr>
+        <w:rPr>
+          <w:rFonts w:asciiTheme="majorHAnsi" w:hAnsiTheme="majorHAnsi" w:cstheme="majorHAnsi"/>
+          <w:sz w:val="15"/>
+          <w:szCs w:val="15"/>
+        </w:rPr>
+      </w:pPr>
+      <w:r>
+        <w:rPr>
+          <w:rFonts w:asciiTheme="majorHAnsi" w:hAnsiTheme="majorHAnsi" w:cstheme="majorHAnsi"/>
+          <w:sz w:val="15"/>
+          <w:szCs w:val="15"/>
+        </w:rPr>
+        <w:t>/Users/dhb/Documents/MATLAB/toolboxes/isetcam/scripts/image/jpegFiles/jpgwrite.m -- OK!</w:t>
+      </w:r>
+    </w:p>
+    <w:p>
+      <w:pPr>
+        <w:rPr>
+          <w:rFonts w:asciiTheme="majorHAnsi" w:hAnsiTheme="majorHAnsi" w:cstheme="majorHAnsi"/>
+          <w:sz w:val="15"/>
+          <w:szCs w:val="15"/>
+        </w:rPr>
+      </w:pPr>
+      <w:r>
+        <w:rPr>
+          <w:rFonts w:asciiTheme="majorHAnsi" w:hAnsiTheme="majorHAnsi" w:cstheme="majorHAnsi"/>
+          <w:sz w:val="15"/>
+          <w:szCs w:val="15"/>
+        </w:rPr>
+        <w:t>/Users/dhb/Documents/MATLAB/toolboxes/isetcam/scripts/image/jpegFiles/makeDctMatrix.m -- OK!</w:t>
+      </w:r>
+    </w:p>
+    <w:p>
+      <w:pPr>
+        <w:rPr>
+          <w:rFonts w:asciiTheme="majorHAnsi" w:hAnsiTheme="majorHAnsi" w:cstheme="majorHAnsi"/>
+          <w:sz w:val="15"/>
+          <w:szCs w:val="15"/>
+        </w:rPr>
+      </w:pPr>
+      <w:r>
+        <w:rPr>
+          <w:rFonts w:asciiTheme="majorHAnsi" w:hAnsiTheme="majorHAnsi" w:cstheme="majorHAnsi"/>
+          <w:sz w:val="15"/>
+          <w:szCs w:val="15"/>
+        </w:rPr>
+        <w:t>/Users/dhb/Documents/MATLAB/toolboxes/isetcam/scripts/image/jpegFiles/makeQTable.m -- BROKEN!</w:t>
+      </w:r>
+    </w:p>
+    <w:p>
+      <w:pPr>
+        <w:rPr>
+          <w:rFonts w:asciiTheme="majorHAnsi" w:hAnsiTheme="majorHAnsi" w:cstheme="majorHAnsi"/>
+          <w:sz w:val="15"/>
+          <w:szCs w:val="15"/>
+        </w:rPr>
+      </w:pPr>
+      <w:r>
+        <w:rPr>
+          <w:rFonts w:asciiTheme="majorHAnsi" w:hAnsiTheme="majorHAnsi" w:cstheme="majorHAnsi"/>
+          <w:sz w:val="15"/>
+          <w:szCs w:val="15"/>
+        </w:rPr>
+        <w:t>/Users/dhb/Documents/MATLAB/toolboxes/isetcam/scripts/image/jpegFiles/truncate.m -- BROKEN!</w:t>
+      </w:r>
+    </w:p>
+    <w:p>
+      <w:pPr>
+        <w:rPr>
+          <w:rFonts w:asciiTheme="majorHAnsi" w:hAnsiTheme="majorHAnsi" w:cstheme="majorHAnsi"/>
+          <w:sz w:val="15"/>
+          <w:szCs w:val="15"/>
+        </w:rPr>
+      </w:pPr>
+    </w:p>
+    <w:p>
+      <w:pPr>
+        <w:rPr>
+          <w:rFonts w:asciiTheme="majorHAnsi" w:hAnsiTheme="majorHAnsi" w:cstheme="majorHAnsi"/>
+          <w:sz w:val="15"/>
+          <w:szCs w:val="15"/>
+        </w:rPr>
+      </w:pPr>
+    </w:p>
+    <w:p>
+      <w:pPr>
+        <w:rPr>
+          <w:rFonts w:asciiTheme="majorHAnsi" w:hAnsiTheme="majorHAnsi" w:cstheme="majorHAnsi"/>
+          <w:sz w:val="15"/>
+          <w:szCs w:val="15"/>
+        </w:rPr>
+      </w:pPr>
+      <w:r>
+        <w:rPr>
+          <w:rFonts w:asciiTheme="majorHAnsi" w:hAnsiTheme="majorHAnsi" w:cstheme="majorHAnsi"/>
+          <w:sz w:val="15"/>
+          <w:szCs w:val="15"/>
+        </w:rPr>
+        <w:t>/Users/dhb/Documents/MATLAB/toolboxes/isetcam/scripts/metrics/scielab/s_scielabExample.m -- BROKEN!</w:t>
+      </w:r>
+    </w:p>
+    <w:p>
+      <w:pPr>
+        <w:rPr>
+          <w:rFonts w:asciiTheme="majorHAnsi" w:hAnsiTheme="majorHAnsi" w:cstheme="majorHAnsi"/>
+          <w:sz w:val="15"/>
+          <w:szCs w:val="15"/>
+        </w:rPr>
+      </w:pPr>
+      <w:r>
+        <w:rPr>
+          <w:rFonts w:asciiTheme="majorHAnsi" w:hAnsiTheme="majorHAnsi" w:cstheme="majorHAnsi"/>
+          <w:sz w:val="15"/>
+          <w:szCs w:val="15"/>
+        </w:rPr>
+        <w:t>/Users/dhb/Documents/MATLAB/toolboxes/isetcam/scripts/metrics/scielab/s_scielabTutorial.m -- BROKEN!</w:t>
+      </w:r>
+    </w:p>
+    <w:p>
+      <w:pPr>
+        <w:rPr>
+          <w:rFonts w:asciiTheme="majorHAnsi" w:hAnsiTheme="majorHAnsi" w:cstheme="majorHAnsi"/>
+          <w:sz w:val="15"/>
+          <w:szCs w:val="15"/>
+        </w:rPr>
+      </w:pPr>
+      <w:r>
+        <w:rPr>
+          <w:rFonts w:asciiTheme="majorHAnsi" w:hAnsiTheme="majorHAnsi" w:cstheme="majorHAnsi"/>
+          <w:sz w:val="15"/>
+          <w:szCs w:val="15"/>
+        </w:rPr>
+        <w:t>/Users/dhb/Documents/MATLAB/toolboxes/isetcam/scripts/optics/s_opticsDefocusBase.m -- BROKEN!</w:t>
+      </w:r>
+    </w:p>
+    <w:p>
+      <w:pPr>
+        <w:rPr>
+          <w:rFonts w:asciiTheme="majorHAnsi" w:hAnsiTheme="majorHAnsi" w:cstheme="majorHAnsi"/>
+          <w:sz w:val="15"/>
+          <w:szCs w:val="15"/>
+        </w:rPr>
+      </w:pPr>
+      <w:r>
+        <w:rPr>
+          <w:rFonts w:asciiTheme="majorHAnsi" w:hAnsiTheme="majorHAnsi" w:cstheme="majorHAnsi"/>
+          <w:sz w:val="15"/>
+          <w:szCs w:val="15"/>
+        </w:rPr>
+        <w:t>/Users/dhb/Documents/MATLAB/toolboxes/isetcam/scripts/optics/s_opticsDefocusWVF.m -- BROKEN!</w:t>
+      </w:r>
+    </w:p>
+    <w:p>
+      <w:pPr>
+        <w:rPr>
+          <w:rFonts w:asciiTheme="majorHAnsi" w:hAnsiTheme="majorHAnsi" w:cstheme="majorHAnsi"/>
+          <w:sz w:val="15"/>
+          <w:szCs w:val="15"/>
+        </w:rPr>
+      </w:pPr>
+    </w:p>
+    <w:p>
+      <w:pPr>
+        <w:rPr>
+          <w:rFonts w:asciiTheme="majorHAnsi" w:hAnsiTheme="majorHAnsi" w:cstheme="majorHAnsi"/>
+          <w:sz w:val="15"/>
+          <w:szCs w:val="15"/>
+        </w:rPr>
+      </w:pPr>
+      <w:r>
+        <w:rPr>
+          <w:rFonts w:asciiTheme="majorHAnsi" w:hAnsiTheme="majorHAnsi" w:cstheme="majorHAnsi"/>
+          <w:sz w:val="15"/>
+          <w:szCs w:val="15"/>
+        </w:rPr>
+        <w:t>/Users/dhb/Documents/MATLAB/toolboxes/isetcam/scripts/optics/chromAb/ChromAb.m -- BROKEN!</w:t>
+      </w:r>
+    </w:p>
+    <w:p>
+      <w:pPr>
+        <w:rPr>
+          <w:rFonts w:asciiTheme="majorHAnsi" w:hAnsiTheme="majorHAnsi" w:cstheme="majorHAnsi"/>
+          <w:sz w:val="15"/>
+          <w:szCs w:val="15"/>
+        </w:rPr>
+      </w:pPr>
+      <w:r>
+        <w:rPr>
+          <w:rFonts w:asciiTheme="majorHAnsi" w:hAnsiTheme="majorHAnsi" w:cstheme="majorHAnsi"/>
+          <w:sz w:val="15"/>
+          <w:szCs w:val="15"/>
+        </w:rPr>
+        <w:t>/Users/dhb/Documents/MATLAB/toolboxes/isetcam/scripts/optics/chromAb/makeCmatrix.m -- BROKEN!</w:t>
+      </w:r>
+    </w:p>
+    <w:p>
+      <w:pPr>
+        <w:rPr>
+          <w:rFonts w:asciiTheme="majorHAnsi" w:hAnsiTheme="majorHAnsi" w:cstheme="majorHAnsi"/>
+          <w:sz w:val="15"/>
+          <w:szCs w:val="15"/>
+        </w:rPr>
+      </w:pPr>
+      <w:r>
+        <w:rPr>
+          <w:rFonts w:asciiTheme="majorHAnsi" w:hAnsiTheme="majorHAnsi" w:cstheme="majorHAnsi"/>
+          <w:sz w:val="15"/>
+          <w:szCs w:val="15"/>
+        </w:rPr>
+        <w:t>/Users/dhb/Documents/MATLAB/toolboxes/isetcam/scripts/optics/chromAb/makeCombinedOtf.m -- BROKEN!</w:t>
+      </w:r>
+    </w:p>
+    <w:p>
+      <w:pPr>
+        <w:rPr>
+          <w:rFonts w:asciiTheme="majorHAnsi" w:hAnsiTheme="majorHAnsi" w:cstheme="majorHAnsi"/>
+          <w:sz w:val="15"/>
+          <w:szCs w:val="15"/>
+        </w:rPr>
+      </w:pPr>
+      <w:r>
+        <w:rPr>
+          <w:rFonts w:asciiTheme="majorHAnsi" w:hAnsiTheme="majorHAnsi" w:cstheme="majorHAnsi"/>
+          <w:sz w:val="15"/>
+          <w:szCs w:val="15"/>
+        </w:rPr>
+        <w:t>/Users/dhb/Documents/MATLAB/toolboxes/isetcam/scripts/optics/chromAb/retinalImage.m -- BROKEN!</w:t>
+      </w:r>
+    </w:p>
+    <w:p>
+      <w:pPr>
+        <w:rPr>
+          <w:rFonts w:asciiTheme="majorHAnsi" w:hAnsiTheme="majorHAnsi" w:cstheme="majorHAnsi"/>
+          <w:sz w:val="15"/>
+          <w:szCs w:val="15"/>
+        </w:rPr>
+      </w:pPr>
+    </w:p>
+    <w:p>
+      <w:pPr>
+        <w:rPr>
+          <w:rFonts w:asciiTheme="majorHAnsi" w:hAnsiTheme="majorHAnsi" w:cstheme="majorHAnsi"/>
+          <w:sz w:val="15"/>
+          <w:szCs w:val="15"/>
+        </w:rPr>
+      </w:pPr>
+      <w:r>
+        <w:rPr>
+          <w:rFonts w:asciiTheme="majorHAnsi" w:hAnsiTheme="majorHAnsi" w:cstheme="majorHAnsi"/>
+          <w:sz w:val="15"/>
+          <w:szCs w:val="15"/>
+        </w:rPr>
+        <w:t>/Users/dhb/Documents/MATLAB/toolboxes/isetcam/scripts/optics/flare/s_opticsFlare.m -- BROKEN!</w:t>
+      </w:r>
+    </w:p>
+    <w:p>
+      <w:pPr>
+        <w:rPr>
+          <w:rFonts w:asciiTheme="majorHAnsi" w:hAnsiTheme="majorHAnsi" w:cstheme="majorHAnsi"/>
+          <w:sz w:val="15"/>
+          <w:szCs w:val="15"/>
+        </w:rPr>
+      </w:pPr>
+      <w:r>
+        <w:rPr>
+          <w:rFonts w:asciiTheme="majorHAnsi" w:hAnsiTheme="majorHAnsi" w:cstheme="majorHAnsi"/>
+          <w:sz w:val="15"/>
+          <w:szCs w:val="15"/>
+        </w:rPr>
+        <w:t>/Users/dhb/Documents/MATLAB/toolboxes/isetcam/scripts/optics/flare/s_opticsFlare2.m -- BROKEN!</w:t>
+      </w:r>
+    </w:p>
+    <w:p>
+      <w:pPr>
+        <w:rPr>
+          <w:rFonts w:asciiTheme="majorHAnsi" w:hAnsiTheme="majorHAnsi" w:cstheme="majorHAnsi"/>
+          <w:sz w:val="15"/>
+          <w:szCs w:val="15"/>
+        </w:rPr>
+      </w:pPr>
+      <w:r>
+        <w:rPr>
+          <w:rFonts w:asciiTheme="majorHAnsi" w:hAnsiTheme="majorHAnsi" w:cstheme="majorHAnsi"/>
+          <w:sz w:val="15"/>
+          <w:szCs w:val="15"/>
+        </w:rPr>
+        <w:t>/Users/dhb/Documents/MATLAB/toolboxes/isetcam/scripts/optics/flare/s_opticsHDR.m -- BROKEN!</w:t>
+      </w:r>
+    </w:p>
+    <w:p>
+      <w:pPr>
+        <w:rPr>
+          <w:rFonts w:asciiTheme="majorHAnsi" w:hAnsiTheme="majorHAnsi" w:cstheme="majorHAnsi"/>
+          <w:sz w:val="15"/>
+          <w:szCs w:val="15"/>
+        </w:rPr>
+      </w:pPr>
+      <w:r>
+        <w:rPr>
+          <w:rFonts w:asciiTheme="majorHAnsi" w:hAnsiTheme="majorHAnsi" w:cstheme="majorHAnsi"/>
+          <w:sz w:val="15"/>
+          <w:szCs w:val="15"/>
+        </w:rPr>
+        <w:t>/Users/dhb/Documents/MATLAB/toolboxes/isetcam/scripts/optics/flare/s_opticsHDR_compare.m -- BROKEN!</w:t>
+      </w:r>
+    </w:p>
+    <w:p>
+      <w:pPr>
+        <w:rPr>
+          <w:rFonts w:asciiTheme="majorHAnsi" w:hAnsiTheme="majorHAnsi" w:cstheme="majorHAnsi"/>
+          <w:sz w:val="15"/>
+          <w:szCs w:val="15"/>
+        </w:rPr>
+      </w:pPr>
+      <w:r>
+        <w:rPr>
+          <w:rFonts w:asciiTheme="majorHAnsi" w:hAnsiTheme="majorHAnsi" w:cstheme="majorHAnsi"/>
+          <w:sz w:val="15"/>
+          <w:szCs w:val="15"/>
+        </w:rPr>
+        <w:t>/Users/dhb/Documents/MATLAB/toolboxes/isetcam/scripts/optics/wavefront/s_wvfDiffraction.m -- BROKEN!</w:t>
+      </w:r>
     </w:p>
     <w:p>
       <w:pPr>

</xml_diff>